<commit_message>
Documentation fixes and update
</commit_message>
<xml_diff>
--- a/documentation/Table5.docx
+++ b/documentation/Table5.docx
@@ -26,12 +26,43 @@
         </w:r>
       </w:hyperlink>
     </w:p>
-    <w:p/>
     <w:p>
       <w:pPr>
         <w:pStyle w:val="paragraph"/>
         <w:spacing w:before="0" w:beforeAutospacing="0" w:after="0" w:afterAutospacing="0"/>
         <w:textAlignment w:val="baseline"/>
+        <w:rPr>
+          <w:rStyle w:val="normaltextrun"/>
+          <w:rFonts w:ascii="Calibri Light" w:hAnsi="Calibri Light" w:cs="Calibri Light"/>
+          <w:color w:val="374C80"/>
+          <w:sz w:val="32"/>
+          <w:szCs w:val="32"/>
+        </w:rPr>
+      </w:pPr>
+    </w:p>
+    <w:p>
+      <w:pPr>
+        <w:pStyle w:val="paragraph"/>
+        <w:spacing w:before="0" w:beforeAutospacing="0" w:after="0" w:afterAutospacing="0"/>
+        <w:textAlignment w:val="baseline"/>
+        <w:rPr>
+          <w:rFonts w:ascii="Calibri Light" w:hAnsi="Calibri Light" w:cs="Calibri Light"/>
+          <w:color w:val="374C80"/>
+          <w:sz w:val="32"/>
+          <w:szCs w:val="32"/>
+        </w:rPr>
+      </w:pPr>
+      <w:r>
+        <w:rPr>
+          <w:rStyle w:val="normaltextrun"/>
+          <w:rFonts w:ascii="Calibri Light" w:hAnsi="Calibri Light" w:cs="Calibri Light"/>
+          <w:color w:val="374C80"/>
+          <w:sz w:val="32"/>
+          <w:szCs w:val="32"/>
+        </w:rPr>
+        <w:t>Introduction</w:t>
+      </w:r>
+      <w:r>
         <w:rPr>
           <w:rStyle w:val="eop"/>
           <w:rFonts w:ascii="Calibri Light" w:hAnsi="Calibri Light" w:cs="Calibri Light"/>
@@ -39,16 +70,1025 @@
           <w:sz w:val="32"/>
           <w:szCs w:val="32"/>
         </w:rPr>
-      </w:pPr>
-      <w:r>
-        <w:rPr>
-          <w:rStyle w:val="normaltextrun"/>
+        <w:t> </w:t>
+      </w:r>
+    </w:p>
+    <w:p>
+      <w:pPr>
+        <w:pStyle w:val="paragraph"/>
+        <w:spacing w:before="0" w:beforeAutospacing="0" w:after="0" w:afterAutospacing="0"/>
+        <w:textAlignment w:val="baseline"/>
+        <w:rPr>
+          <w:rStyle w:val="eop"/>
+          <w:rFonts w:ascii="Calibri" w:hAnsi="Calibri" w:cs="Calibri"/>
+          <w:sz w:val="22"/>
+          <w:szCs w:val="22"/>
+        </w:rPr>
+      </w:pPr>
+      <w:r>
+        <w:rPr>
+          <w:rStyle w:val="normaltextrun"/>
+          <w:rFonts w:ascii="Calibri" w:hAnsi="Calibri" w:cs="Calibri"/>
+          <w:sz w:val="22"/>
+          <w:szCs w:val="22"/>
+        </w:rPr>
+        <w:t>The client has requested a protot</w:t>
+      </w:r>
+      <w:r>
+        <w:rPr>
+          <w:rStyle w:val="normaltextrun"/>
+          <w:rFonts w:ascii="Calibri" w:hAnsi="Calibri" w:cs="Calibri"/>
+          <w:sz w:val="22"/>
+          <w:szCs w:val="22"/>
+        </w:rPr>
+        <w:t>ype for a restaurant fast-track kiosk ordering system</w:t>
+      </w:r>
+      <w:r>
+        <w:rPr>
+          <w:rStyle w:val="normaltextrun"/>
+          <w:rFonts w:ascii="Calibri" w:hAnsi="Calibri" w:cs="Calibri"/>
+          <w:sz w:val="22"/>
+          <w:szCs w:val="22"/>
+        </w:rPr>
+        <w:t>.</w:t>
+      </w:r>
+      <w:r>
+        <w:rPr>
+          <w:rStyle w:val="normaltextrun"/>
+          <w:rFonts w:ascii="Calibri" w:hAnsi="Calibri" w:cs="Calibri"/>
+          <w:sz w:val="22"/>
+          <w:szCs w:val="22"/>
+        </w:rPr>
+        <w:t xml:space="preserve">  The customer should be able to approach the kiosk and</w:t>
+      </w:r>
+      <w:r>
+        <w:rPr>
+          <w:rStyle w:val="eop"/>
+          <w:rFonts w:ascii="Calibri" w:hAnsi="Calibri" w:cs="Calibri"/>
+          <w:sz w:val="22"/>
+          <w:szCs w:val="22"/>
+        </w:rPr>
+        <w:t> </w:t>
+      </w:r>
+      <w:r>
+        <w:rPr>
+          <w:rStyle w:val="eop"/>
+          <w:rFonts w:ascii="Calibri" w:hAnsi="Calibri" w:cs="Calibri"/>
+          <w:sz w:val="22"/>
+          <w:szCs w:val="22"/>
+        </w:rPr>
+        <w:t xml:space="preserve">start a new order. </w:t>
+      </w:r>
+      <w:r>
+        <w:rPr>
+          <w:rStyle w:val="eop"/>
+          <w:rFonts w:ascii="Calibri" w:hAnsi="Calibri" w:cs="Calibri"/>
+          <w:sz w:val="22"/>
+          <w:szCs w:val="22"/>
+        </w:rPr>
+        <w:t xml:space="preserve">The menu items should be clearly </w:t>
+      </w:r>
+      <w:r>
+        <w:rPr>
+          <w:rStyle w:val="eop"/>
+          <w:rFonts w:ascii="Calibri" w:hAnsi="Calibri" w:cs="Calibri"/>
+          <w:sz w:val="22"/>
+          <w:szCs w:val="22"/>
+        </w:rPr>
+        <w:t>visible,</w:t>
+      </w:r>
+      <w:r>
+        <w:rPr>
+          <w:rStyle w:val="eop"/>
+          <w:rFonts w:ascii="Calibri" w:hAnsi="Calibri" w:cs="Calibri"/>
+          <w:sz w:val="22"/>
+          <w:szCs w:val="22"/>
+        </w:rPr>
+        <w:t xml:space="preserve"> and the user interface should be </w:t>
+      </w:r>
+      <w:r>
+        <w:rPr>
+          <w:rStyle w:val="eop"/>
+          <w:rFonts w:ascii="Calibri" w:hAnsi="Calibri" w:cs="Calibri"/>
+          <w:sz w:val="22"/>
+          <w:szCs w:val="22"/>
+        </w:rPr>
+        <w:t>intuitive enough that anybody can use it without prior instructions.</w:t>
+      </w:r>
+      <w:r>
+        <w:rPr>
+          <w:rStyle w:val="eop"/>
+          <w:rFonts w:ascii="Calibri" w:hAnsi="Calibri" w:cs="Calibri"/>
+          <w:sz w:val="22"/>
+          <w:szCs w:val="22"/>
+        </w:rPr>
+        <w:t xml:space="preserve">  In the prototype there should be a discount of 10% to </w:t>
+      </w:r>
+      <w:r>
+        <w:rPr>
+          <w:rStyle w:val="eop"/>
+          <w:rFonts w:ascii="Calibri" w:hAnsi="Calibri" w:cs="Calibri"/>
+          <w:sz w:val="22"/>
+          <w:szCs w:val="22"/>
+        </w:rPr>
+        <w:t xml:space="preserve">entice customers to use the kiosk over waiting in line.  </w:t>
+      </w:r>
+      <w:r>
+        <w:rPr>
+          <w:rStyle w:val="eop"/>
+          <w:rFonts w:ascii="Calibri" w:hAnsi="Calibri" w:cs="Calibri"/>
+          <w:sz w:val="22"/>
+          <w:szCs w:val="22"/>
+        </w:rPr>
+        <w:t xml:space="preserve">When the customer places the </w:t>
+      </w:r>
+      <w:r>
+        <w:rPr>
+          <w:rStyle w:val="eop"/>
+          <w:rFonts w:ascii="Calibri" w:hAnsi="Calibri" w:cs="Calibri"/>
+          <w:sz w:val="22"/>
+          <w:szCs w:val="22"/>
+        </w:rPr>
+        <w:t>order,</w:t>
+      </w:r>
+      <w:r>
+        <w:rPr>
+          <w:rStyle w:val="eop"/>
+          <w:rFonts w:ascii="Calibri" w:hAnsi="Calibri" w:cs="Calibri"/>
+          <w:sz w:val="22"/>
+          <w:szCs w:val="22"/>
+        </w:rPr>
+        <w:t xml:space="preserve"> it would be tr</w:t>
+      </w:r>
+      <w:r>
+        <w:rPr>
+          <w:rStyle w:val="eop"/>
+          <w:rFonts w:ascii="Calibri" w:hAnsi="Calibri" w:cs="Calibri"/>
+          <w:sz w:val="22"/>
+          <w:szCs w:val="22"/>
+        </w:rPr>
+        <w:t>ansferred to the checkout and the customer given a receipt with order reference to collect their order when it’s ready.</w:t>
+      </w:r>
+    </w:p>
+    <w:p>
+      <w:pPr>
+        <w:pStyle w:val="paragraph"/>
+        <w:spacing w:before="0" w:beforeAutospacing="0" w:after="0" w:afterAutospacing="0"/>
+        <w:textAlignment w:val="baseline"/>
+        <w:rPr>
+          <w:rStyle w:val="eop"/>
+          <w:rFonts w:ascii="Calibri" w:hAnsi="Calibri" w:cs="Calibri"/>
+          <w:sz w:val="22"/>
+          <w:szCs w:val="22"/>
+        </w:rPr>
+      </w:pPr>
+    </w:p>
+    <w:p>
+      <w:pPr>
+        <w:pStyle w:val="paragraph"/>
+        <w:spacing w:before="0" w:beforeAutospacing="0" w:after="0" w:afterAutospacing="0"/>
+        <w:textAlignment w:val="baseline"/>
+        <w:rPr>
           <w:rFonts w:ascii="Calibri Light" w:hAnsi="Calibri Light" w:cs="Calibri Light"/>
           <w:color w:val="374C80"/>
           <w:sz w:val="32"/>
           <w:szCs w:val="32"/>
         </w:rPr>
-        <w:t>Introduction</w:t>
+      </w:pPr>
+      <w:r>
+        <w:rPr>
+          <w:rStyle w:val="normaltextrun"/>
+          <w:rFonts w:ascii="Calibri Light" w:hAnsi="Calibri Light" w:cs="Calibri Light"/>
+          <w:color w:val="374C80"/>
+          <w:sz w:val="32"/>
+          <w:szCs w:val="32"/>
+        </w:rPr>
+        <w:t>Functional Requirements</w:t>
+      </w:r>
+    </w:p>
+    <w:p>
+      <w:pPr>
+        <w:pStyle w:val="paragraph"/>
+        <w:numPr>
+          <w:ilvl w:val="0"/>
+          <w:numId w:val="5"/>
+        </w:numPr>
+        <w:spacing w:before="0" w:beforeAutospacing="0" w:after="0" w:afterAutospacing="0"/>
+        <w:textAlignment w:val="baseline"/>
+        <w:rPr>
+          <w:rStyle w:val="normaltextrun"/>
+          <w:rFonts w:ascii="Calibri" w:hAnsi="Calibri" w:cs="Calibri"/>
+          <w:sz w:val="22"/>
+          <w:szCs w:val="22"/>
+        </w:rPr>
+      </w:pPr>
+      <w:r>
+        <w:rPr>
+          <w:rStyle w:val="normaltextrun"/>
+          <w:rFonts w:ascii="Calibri" w:hAnsi="Calibri" w:cs="Calibri"/>
+          <w:sz w:val="22"/>
+          <w:szCs w:val="22"/>
+        </w:rPr>
+        <w:t>A</w:t>
+      </w:r>
+      <w:r>
+        <w:rPr>
+          <w:rStyle w:val="normaltextrun"/>
+          <w:rFonts w:ascii="Calibri" w:hAnsi="Calibri" w:cs="Calibri"/>
+          <w:sz w:val="22"/>
+          <w:szCs w:val="22"/>
+        </w:rPr>
+        <w:t>llow the</w:t>
+      </w:r>
+      <w:r>
+        <w:rPr>
+          <w:rStyle w:val="normaltextrun"/>
+          <w:rFonts w:ascii="Calibri" w:hAnsi="Calibri" w:cs="Calibri"/>
+          <w:sz w:val="22"/>
+          <w:szCs w:val="22"/>
+        </w:rPr>
+        <w:t xml:space="preserve"> user</w:t>
+      </w:r>
+      <w:r>
+        <w:rPr>
+          <w:rStyle w:val="normaltextrun"/>
+          <w:rFonts w:ascii="Calibri" w:hAnsi="Calibri" w:cs="Calibri"/>
+          <w:sz w:val="22"/>
+          <w:szCs w:val="22"/>
+        </w:rPr>
+        <w:t xml:space="preserve"> to start a new order</w:t>
+      </w:r>
+      <w:r>
+        <w:rPr>
+          <w:rStyle w:val="normaltextrun"/>
+          <w:rFonts w:ascii="Calibri" w:hAnsi="Calibri" w:cs="Calibri"/>
+          <w:sz w:val="22"/>
+          <w:szCs w:val="22"/>
+        </w:rPr>
+        <w:t>.</w:t>
+      </w:r>
+    </w:p>
+    <w:p>
+      <w:pPr>
+        <w:pStyle w:val="paragraph"/>
+        <w:numPr>
+          <w:ilvl w:val="0"/>
+          <w:numId w:val="5"/>
+        </w:numPr>
+        <w:spacing w:before="0" w:beforeAutospacing="0" w:after="0" w:afterAutospacing="0"/>
+        <w:textAlignment w:val="baseline"/>
+        <w:rPr>
+          <w:rStyle w:val="normaltextrun"/>
+          <w:rFonts w:ascii="Calibri" w:hAnsi="Calibri" w:cs="Calibri"/>
+          <w:sz w:val="22"/>
+          <w:szCs w:val="22"/>
+        </w:rPr>
+      </w:pPr>
+      <w:r>
+        <w:rPr>
+          <w:rStyle w:val="normaltextrun"/>
+          <w:rFonts w:ascii="Calibri" w:hAnsi="Calibri" w:cs="Calibri"/>
+          <w:sz w:val="22"/>
+          <w:szCs w:val="22"/>
+        </w:rPr>
+        <w:t xml:space="preserve">Allow the user to add or </w:t>
+      </w:r>
+      <w:r>
+        <w:rPr>
+          <w:rStyle w:val="normaltextrun"/>
+          <w:rFonts w:ascii="Calibri" w:hAnsi="Calibri" w:cs="Calibri"/>
+          <w:sz w:val="22"/>
+          <w:szCs w:val="22"/>
+        </w:rPr>
+        <w:t>remove</w:t>
+      </w:r>
+      <w:r>
+        <w:rPr>
+          <w:rStyle w:val="normaltextrun"/>
+          <w:rFonts w:ascii="Calibri" w:hAnsi="Calibri" w:cs="Calibri"/>
+          <w:sz w:val="22"/>
+          <w:szCs w:val="22"/>
+        </w:rPr>
+        <w:t xml:space="preserve"> item</w:t>
+      </w:r>
+      <w:r>
+        <w:rPr>
+          <w:rStyle w:val="normaltextrun"/>
+          <w:rFonts w:ascii="Calibri" w:hAnsi="Calibri" w:cs="Calibri"/>
+          <w:sz w:val="22"/>
+          <w:szCs w:val="22"/>
+        </w:rPr>
+        <w:t>s</w:t>
+      </w:r>
+      <w:r>
+        <w:rPr>
+          <w:rStyle w:val="normaltextrun"/>
+          <w:rFonts w:ascii="Calibri" w:hAnsi="Calibri" w:cs="Calibri"/>
+          <w:sz w:val="22"/>
+          <w:szCs w:val="22"/>
+        </w:rPr>
+        <w:t xml:space="preserve"> </w:t>
+      </w:r>
+      <w:r>
+        <w:rPr>
+          <w:rStyle w:val="normaltextrun"/>
+          <w:rFonts w:ascii="Calibri" w:hAnsi="Calibri" w:cs="Calibri"/>
+          <w:sz w:val="22"/>
+          <w:szCs w:val="22"/>
+        </w:rPr>
+        <w:t>in their order.</w:t>
+      </w:r>
+    </w:p>
+    <w:p>
+      <w:pPr>
+        <w:pStyle w:val="paragraph"/>
+        <w:numPr>
+          <w:ilvl w:val="0"/>
+          <w:numId w:val="5"/>
+        </w:numPr>
+        <w:spacing w:before="0" w:beforeAutospacing="0" w:after="0" w:afterAutospacing="0"/>
+        <w:textAlignment w:val="baseline"/>
+        <w:rPr>
+          <w:rStyle w:val="normaltextrun"/>
+          <w:rFonts w:ascii="Calibri" w:hAnsi="Calibri" w:cs="Calibri"/>
+          <w:sz w:val="22"/>
+          <w:szCs w:val="22"/>
+        </w:rPr>
+      </w:pPr>
+      <w:r>
+        <w:rPr>
+          <w:rStyle w:val="normaltextrun"/>
+          <w:rFonts w:ascii="Calibri" w:hAnsi="Calibri" w:cs="Calibri"/>
+          <w:sz w:val="22"/>
+          <w:szCs w:val="22"/>
+        </w:rPr>
+        <w:t>Display</w:t>
+      </w:r>
+      <w:r>
+        <w:rPr>
+          <w:rStyle w:val="normaltextrun"/>
+          <w:rFonts w:ascii="Calibri" w:hAnsi="Calibri" w:cs="Calibri"/>
+          <w:sz w:val="22"/>
+          <w:szCs w:val="22"/>
+        </w:rPr>
+        <w:t xml:space="preserve"> a running itinerary of selected menu items that change with the addition </w:t>
+      </w:r>
+      <w:r>
+        <w:rPr>
+          <w:rStyle w:val="normaltextrun"/>
+          <w:rFonts w:ascii="Calibri" w:hAnsi="Calibri" w:cs="Calibri"/>
+          <w:sz w:val="22"/>
+          <w:szCs w:val="22"/>
+        </w:rPr>
+        <w:t>or removal</w:t>
+      </w:r>
+      <w:r>
+        <w:rPr>
+          <w:rStyle w:val="normaltextrun"/>
+          <w:rFonts w:ascii="Calibri" w:hAnsi="Calibri" w:cs="Calibri"/>
+          <w:sz w:val="22"/>
+          <w:szCs w:val="22"/>
+        </w:rPr>
+        <w:t xml:space="preserve"> of menu items.</w:t>
+      </w:r>
+    </w:p>
+    <w:p>
+      <w:pPr>
+        <w:pStyle w:val="paragraph"/>
+        <w:numPr>
+          <w:ilvl w:val="0"/>
+          <w:numId w:val="5"/>
+        </w:numPr>
+        <w:spacing w:before="0" w:beforeAutospacing="0" w:after="0" w:afterAutospacing="0"/>
+        <w:textAlignment w:val="baseline"/>
+        <w:rPr>
+          <w:rStyle w:val="normaltextrun"/>
+          <w:rFonts w:ascii="Calibri" w:hAnsi="Calibri" w:cs="Calibri"/>
+          <w:sz w:val="22"/>
+          <w:szCs w:val="22"/>
+        </w:rPr>
+      </w:pPr>
+      <w:r>
+        <w:rPr>
+          <w:rStyle w:val="normaltextrun"/>
+          <w:rFonts w:ascii="Calibri" w:hAnsi="Calibri" w:cs="Calibri"/>
+          <w:sz w:val="22"/>
+          <w:szCs w:val="22"/>
+        </w:rPr>
+        <w:t xml:space="preserve">Display a total </w:t>
+      </w:r>
+      <w:r>
+        <w:rPr>
+          <w:rStyle w:val="normaltextrun"/>
+          <w:rFonts w:ascii="Calibri" w:hAnsi="Calibri" w:cs="Calibri"/>
+          <w:sz w:val="22"/>
+          <w:szCs w:val="22"/>
+        </w:rPr>
+        <w:t xml:space="preserve">price </w:t>
+      </w:r>
+      <w:r>
+        <w:rPr>
+          <w:rStyle w:val="normaltextrun"/>
+          <w:rFonts w:ascii="Calibri" w:hAnsi="Calibri" w:cs="Calibri"/>
+          <w:sz w:val="22"/>
+          <w:szCs w:val="22"/>
+        </w:rPr>
+        <w:t xml:space="preserve">for all the </w:t>
+      </w:r>
+      <w:r>
+        <w:rPr>
+          <w:rStyle w:val="normaltextrun"/>
+          <w:rFonts w:ascii="Calibri" w:hAnsi="Calibri" w:cs="Calibri"/>
+          <w:sz w:val="22"/>
+          <w:szCs w:val="22"/>
+        </w:rPr>
+        <w:t xml:space="preserve">current </w:t>
+      </w:r>
+      <w:r>
+        <w:rPr>
+          <w:rStyle w:val="normaltextrun"/>
+          <w:rFonts w:ascii="Calibri" w:hAnsi="Calibri" w:cs="Calibri"/>
+          <w:sz w:val="22"/>
+          <w:szCs w:val="22"/>
+        </w:rPr>
+        <w:t>items</w:t>
+      </w:r>
+      <w:r>
+        <w:rPr>
+          <w:rStyle w:val="normaltextrun"/>
+          <w:rFonts w:ascii="Calibri" w:hAnsi="Calibri" w:cs="Calibri"/>
+          <w:sz w:val="22"/>
+          <w:szCs w:val="22"/>
+        </w:rPr>
+        <w:t>.</w:t>
+      </w:r>
+      <w:r>
+        <w:rPr>
+          <w:rStyle w:val="normaltextrun"/>
+          <w:rFonts w:ascii="Calibri" w:hAnsi="Calibri" w:cs="Calibri"/>
+          <w:sz w:val="22"/>
+          <w:szCs w:val="22"/>
+        </w:rPr>
+        <w:t xml:space="preserve"> </w:t>
+      </w:r>
+    </w:p>
+    <w:p>
+      <w:pPr>
+        <w:pStyle w:val="paragraph"/>
+        <w:numPr>
+          <w:ilvl w:val="0"/>
+          <w:numId w:val="5"/>
+        </w:numPr>
+        <w:spacing w:before="0" w:beforeAutospacing="0" w:after="0" w:afterAutospacing="0"/>
+        <w:textAlignment w:val="baseline"/>
+        <w:rPr>
+          <w:rStyle w:val="normaltextrun"/>
+          <w:rFonts w:ascii="Calibri" w:hAnsi="Calibri" w:cs="Calibri"/>
+          <w:sz w:val="22"/>
+          <w:szCs w:val="22"/>
+        </w:rPr>
+      </w:pPr>
+      <w:r>
+        <w:rPr>
+          <w:rStyle w:val="normaltextrun"/>
+          <w:rFonts w:ascii="Calibri" w:hAnsi="Calibri" w:cs="Calibri"/>
+          <w:sz w:val="22"/>
+          <w:szCs w:val="22"/>
+        </w:rPr>
+        <w:t xml:space="preserve">Allow the user to </w:t>
+      </w:r>
+      <w:r>
+        <w:rPr>
+          <w:rStyle w:val="normaltextrun"/>
+          <w:rFonts w:ascii="Calibri" w:hAnsi="Calibri" w:cs="Calibri"/>
+          <w:sz w:val="22"/>
+          <w:szCs w:val="22"/>
+        </w:rPr>
+        <w:t>finali</w:t>
+      </w:r>
+      <w:r>
+        <w:rPr>
+          <w:rStyle w:val="normaltextrun"/>
+          <w:rFonts w:ascii="Calibri" w:hAnsi="Calibri" w:cs="Calibri"/>
+          <w:sz w:val="22"/>
+          <w:szCs w:val="22"/>
+        </w:rPr>
+        <w:t>s</w:t>
+      </w:r>
+      <w:r>
+        <w:rPr>
+          <w:rStyle w:val="normaltextrun"/>
+          <w:rFonts w:ascii="Calibri" w:hAnsi="Calibri" w:cs="Calibri"/>
+          <w:sz w:val="22"/>
+          <w:szCs w:val="22"/>
+        </w:rPr>
+        <w:t>e</w:t>
+      </w:r>
+      <w:r>
+        <w:rPr>
+          <w:rStyle w:val="normaltextrun"/>
+          <w:rFonts w:ascii="Calibri" w:hAnsi="Calibri" w:cs="Calibri"/>
+          <w:sz w:val="22"/>
+          <w:szCs w:val="22"/>
+        </w:rPr>
+        <w:t xml:space="preserve"> or cancel</w:t>
+      </w:r>
+      <w:r>
+        <w:rPr>
+          <w:rStyle w:val="normaltextrun"/>
+          <w:rFonts w:ascii="Calibri" w:hAnsi="Calibri" w:cs="Calibri"/>
+          <w:sz w:val="22"/>
+          <w:szCs w:val="22"/>
+        </w:rPr>
+        <w:t xml:space="preserve"> the order at any time.</w:t>
+      </w:r>
+    </w:p>
+    <w:p>
+      <w:pPr>
+        <w:pStyle w:val="paragraph"/>
+        <w:numPr>
+          <w:ilvl w:val="0"/>
+          <w:numId w:val="5"/>
+        </w:numPr>
+        <w:spacing w:before="0" w:beforeAutospacing="0" w:after="0" w:afterAutospacing="0"/>
+        <w:textAlignment w:val="baseline"/>
+        <w:rPr>
+          <w:rStyle w:val="normaltextrun"/>
+          <w:rFonts w:ascii="Calibri" w:hAnsi="Calibri" w:cs="Calibri"/>
+          <w:sz w:val="22"/>
+          <w:szCs w:val="22"/>
+        </w:rPr>
+      </w:pPr>
+      <w:r>
+        <w:rPr>
+          <w:rStyle w:val="normaltextrun"/>
+          <w:rFonts w:ascii="Calibri" w:hAnsi="Calibri" w:cs="Calibri"/>
+          <w:sz w:val="22"/>
+          <w:szCs w:val="22"/>
+        </w:rPr>
+        <w:t xml:space="preserve">Allow the user to confirm their order </w:t>
+      </w:r>
+      <w:r>
+        <w:rPr>
+          <w:rStyle w:val="normaltextrun"/>
+          <w:rFonts w:ascii="Calibri" w:hAnsi="Calibri" w:cs="Calibri"/>
+          <w:sz w:val="22"/>
+          <w:szCs w:val="22"/>
+        </w:rPr>
+        <w:t xml:space="preserve">or close the </w:t>
+      </w:r>
+      <w:r>
+        <w:rPr>
+          <w:rStyle w:val="normaltextrun"/>
+          <w:rFonts w:ascii="Calibri" w:hAnsi="Calibri" w:cs="Calibri"/>
+          <w:sz w:val="22"/>
+          <w:szCs w:val="22"/>
+        </w:rPr>
+        <w:t>confirmation and make more changes.</w:t>
+      </w:r>
+    </w:p>
+    <w:p>
+      <w:pPr>
+        <w:pStyle w:val="paragraph"/>
+        <w:numPr>
+          <w:ilvl w:val="0"/>
+          <w:numId w:val="5"/>
+        </w:numPr>
+        <w:spacing w:before="0" w:beforeAutospacing="0" w:after="0" w:afterAutospacing="0"/>
+        <w:textAlignment w:val="baseline"/>
+        <w:rPr>
+          <w:rStyle w:val="normaltextrun"/>
+          <w:rFonts w:ascii="Calibri" w:hAnsi="Calibri" w:cs="Calibri"/>
+          <w:sz w:val="22"/>
+          <w:szCs w:val="22"/>
+        </w:rPr>
+      </w:pPr>
+      <w:r>
+        <w:rPr>
+          <w:rStyle w:val="normaltextrun"/>
+          <w:rFonts w:ascii="Calibri" w:hAnsi="Calibri" w:cs="Calibri"/>
+          <w:sz w:val="22"/>
+          <w:szCs w:val="22"/>
+        </w:rPr>
+        <w:t>P</w:t>
+      </w:r>
+      <w:r>
+        <w:rPr>
+          <w:rStyle w:val="normaltextrun"/>
+          <w:rFonts w:ascii="Calibri" w:hAnsi="Calibri" w:cs="Calibri"/>
+          <w:sz w:val="22"/>
+          <w:szCs w:val="22"/>
+        </w:rPr>
+        <w:t>rint a receipt (to file) with an order number to be used at the collection point.</w:t>
+      </w:r>
+    </w:p>
+    <w:p>
+      <w:pPr>
+        <w:pStyle w:val="paragraph"/>
+        <w:spacing w:before="0" w:beforeAutospacing="0" w:after="0" w:afterAutospacing="0"/>
+        <w:textAlignment w:val="baseline"/>
+        <w:rPr>
+          <w:rStyle w:val="normaltextrun"/>
+          <w:rFonts w:ascii="Calibri" w:hAnsi="Calibri" w:cs="Calibri"/>
+          <w:sz w:val="22"/>
+          <w:szCs w:val="22"/>
+        </w:rPr>
+      </w:pPr>
+    </w:p>
+    <w:p>
+      <w:pPr>
+        <w:pStyle w:val="paragraph"/>
+        <w:spacing w:before="0" w:beforeAutospacing="0" w:after="0" w:afterAutospacing="0"/>
+        <w:textAlignment w:val="baseline"/>
+        <w:rPr>
+          <w:rStyle w:val="normaltextrun"/>
+          <w:rFonts w:ascii="Calibri Light" w:hAnsi="Calibri Light" w:cs="Calibri Light"/>
+          <w:color w:val="374C80"/>
+          <w:sz w:val="32"/>
+          <w:szCs w:val="32"/>
+        </w:rPr>
+      </w:pPr>
+      <w:r>
+        <w:rPr>
+          <w:rStyle w:val="normaltextrun"/>
+          <w:rFonts w:ascii="Calibri Light" w:hAnsi="Calibri Light" w:cs="Calibri Light"/>
+          <w:color w:val="374C80"/>
+          <w:sz w:val="32"/>
+          <w:szCs w:val="32"/>
+        </w:rPr>
+        <w:t>Non-Functional Requirements</w:t>
+      </w:r>
+    </w:p>
+    <w:p>
+      <w:pPr>
+        <w:pStyle w:val="paragraph"/>
+        <w:numPr>
+          <w:ilvl w:val="0"/>
+          <w:numId w:val="7"/>
+        </w:numPr>
+        <w:spacing w:before="0" w:beforeAutospacing="0" w:after="0" w:afterAutospacing="0"/>
+        <w:textAlignment w:val="baseline"/>
+        <w:rPr>
+          <w:rStyle w:val="normaltextrun"/>
+          <w:rFonts w:ascii="Calibri" w:hAnsi="Calibri" w:cs="Calibri"/>
+          <w:sz w:val="22"/>
+          <w:szCs w:val="22"/>
+        </w:rPr>
+      </w:pPr>
+      <w:r>
+        <w:rPr>
+          <w:rStyle w:val="normaltextrun"/>
+          <w:rFonts w:ascii="Calibri" w:hAnsi="Calibri" w:cs="Calibri"/>
+          <w:sz w:val="22"/>
+          <w:szCs w:val="22"/>
+        </w:rPr>
+        <w:t>Visually</w:t>
+      </w:r>
+      <w:r>
+        <w:rPr>
+          <w:rStyle w:val="normaltextrun"/>
+          <w:rFonts w:ascii="Calibri" w:hAnsi="Calibri" w:cs="Calibri"/>
+          <w:sz w:val="22"/>
+          <w:szCs w:val="22"/>
+        </w:rPr>
+        <w:t xml:space="preserve"> attract</w:t>
+      </w:r>
+      <w:r>
+        <w:rPr>
+          <w:rStyle w:val="normaltextrun"/>
+          <w:rFonts w:ascii="Calibri" w:hAnsi="Calibri" w:cs="Calibri"/>
+          <w:sz w:val="22"/>
+          <w:szCs w:val="22"/>
+        </w:rPr>
+        <w:t xml:space="preserve"> the user to the Kiosk</w:t>
+      </w:r>
+      <w:r>
+        <w:rPr>
+          <w:rStyle w:val="normaltextrun"/>
+          <w:rFonts w:ascii="Calibri" w:hAnsi="Calibri" w:cs="Calibri"/>
+          <w:sz w:val="22"/>
+          <w:szCs w:val="22"/>
+        </w:rPr>
+        <w:t xml:space="preserve"> with an intro screen</w:t>
+      </w:r>
+      <w:r>
+        <w:rPr>
+          <w:rStyle w:val="normaltextrun"/>
+          <w:rFonts w:ascii="Calibri" w:hAnsi="Calibri" w:cs="Calibri"/>
+          <w:sz w:val="22"/>
+          <w:szCs w:val="22"/>
+        </w:rPr>
+        <w:t>.</w:t>
+      </w:r>
+    </w:p>
+    <w:p>
+      <w:pPr>
+        <w:pStyle w:val="paragraph"/>
+        <w:numPr>
+          <w:ilvl w:val="0"/>
+          <w:numId w:val="7"/>
+        </w:numPr>
+        <w:spacing w:before="0" w:beforeAutospacing="0" w:after="0" w:afterAutospacing="0"/>
+        <w:textAlignment w:val="baseline"/>
+        <w:rPr>
+          <w:rStyle w:val="normaltextrun"/>
+          <w:rFonts w:ascii="Calibri" w:hAnsi="Calibri" w:cs="Calibri"/>
+          <w:sz w:val="22"/>
+          <w:szCs w:val="22"/>
+        </w:rPr>
+      </w:pPr>
+      <w:r>
+        <w:rPr>
+          <w:rStyle w:val="normaltextrun"/>
+          <w:rFonts w:ascii="Calibri" w:hAnsi="Calibri" w:cs="Calibri"/>
+          <w:sz w:val="22"/>
+          <w:szCs w:val="22"/>
+        </w:rPr>
+        <w:t>As an incentive to use the kiosk</w:t>
+      </w:r>
+      <w:r>
+        <w:rPr>
+          <w:rStyle w:val="normaltextrun"/>
+          <w:rFonts w:ascii="Calibri" w:hAnsi="Calibri" w:cs="Calibri"/>
+          <w:sz w:val="22"/>
+          <w:szCs w:val="22"/>
+        </w:rPr>
+        <w:t>,</w:t>
+      </w:r>
+      <w:r>
+        <w:rPr>
+          <w:rStyle w:val="normaltextrun"/>
+          <w:rFonts w:ascii="Calibri" w:hAnsi="Calibri" w:cs="Calibri"/>
+          <w:sz w:val="22"/>
+          <w:szCs w:val="22"/>
+        </w:rPr>
+        <w:t xml:space="preserve"> show</w:t>
+      </w:r>
+      <w:r>
+        <w:rPr>
+          <w:rStyle w:val="normaltextrun"/>
+          <w:rFonts w:ascii="Calibri" w:hAnsi="Calibri" w:cs="Calibri"/>
+          <w:sz w:val="22"/>
+          <w:szCs w:val="22"/>
+        </w:rPr>
+        <w:t xml:space="preserve"> </w:t>
+      </w:r>
+      <w:r>
+        <w:rPr>
+          <w:rStyle w:val="normaltextrun"/>
+          <w:rFonts w:ascii="Calibri" w:hAnsi="Calibri" w:cs="Calibri"/>
+          <w:sz w:val="22"/>
+          <w:szCs w:val="22"/>
+        </w:rPr>
+        <w:t>the user that they</w:t>
+      </w:r>
+      <w:r>
+        <w:rPr>
+          <w:rStyle w:val="normaltextrun"/>
+          <w:rFonts w:ascii="Calibri" w:hAnsi="Calibri" w:cs="Calibri"/>
+          <w:sz w:val="22"/>
+          <w:szCs w:val="22"/>
+        </w:rPr>
+        <w:t xml:space="preserve"> will get a </w:t>
+      </w:r>
+      <w:r>
+        <w:rPr>
+          <w:rStyle w:val="normaltextrun"/>
+          <w:rFonts w:ascii="Calibri" w:hAnsi="Calibri" w:cs="Calibri"/>
+          <w:sz w:val="22"/>
+          <w:szCs w:val="22"/>
+        </w:rPr>
+        <w:t>1</w:t>
+      </w:r>
+      <w:r>
+        <w:rPr>
+          <w:rStyle w:val="normaltextrun"/>
+          <w:rFonts w:ascii="Calibri" w:hAnsi="Calibri" w:cs="Calibri"/>
+          <w:sz w:val="22"/>
+          <w:szCs w:val="22"/>
+        </w:rPr>
+        <w:t xml:space="preserve">0% discount </w:t>
+      </w:r>
+      <w:r>
+        <w:rPr>
+          <w:rStyle w:val="normaltextrun"/>
+          <w:rFonts w:ascii="Calibri" w:hAnsi="Calibri" w:cs="Calibri"/>
+          <w:sz w:val="22"/>
+          <w:szCs w:val="22"/>
+        </w:rPr>
+        <w:t>for using it.</w:t>
+      </w:r>
+    </w:p>
+    <w:p>
+      <w:pPr>
+        <w:pStyle w:val="paragraph"/>
+        <w:numPr>
+          <w:ilvl w:val="0"/>
+          <w:numId w:val="7"/>
+        </w:numPr>
+        <w:spacing w:before="0" w:beforeAutospacing="0" w:after="0" w:afterAutospacing="0"/>
+        <w:textAlignment w:val="baseline"/>
+        <w:rPr>
+          <w:rStyle w:val="normaltextrun"/>
+          <w:rFonts w:ascii="Calibri" w:hAnsi="Calibri" w:cs="Calibri"/>
+          <w:sz w:val="22"/>
+          <w:szCs w:val="22"/>
+        </w:rPr>
+      </w:pPr>
+      <w:r>
+        <w:rPr>
+          <w:rStyle w:val="normaltextrun"/>
+          <w:rFonts w:ascii="Calibri" w:hAnsi="Calibri" w:cs="Calibri"/>
+          <w:sz w:val="22"/>
+          <w:szCs w:val="22"/>
+        </w:rPr>
+        <w:t xml:space="preserve">Display the menu and </w:t>
+      </w:r>
+      <w:r>
+        <w:rPr>
+          <w:rStyle w:val="normaltextrun"/>
+          <w:rFonts w:ascii="Calibri" w:hAnsi="Calibri" w:cs="Calibri"/>
+          <w:sz w:val="22"/>
+          <w:szCs w:val="22"/>
+        </w:rPr>
+        <w:t>prices with an intuitive layout.</w:t>
+      </w:r>
+    </w:p>
+    <w:p>
+      <w:pPr>
+        <w:pStyle w:val="paragraph"/>
+        <w:numPr>
+          <w:ilvl w:val="0"/>
+          <w:numId w:val="7"/>
+        </w:numPr>
+        <w:spacing w:before="0" w:beforeAutospacing="0" w:after="0" w:afterAutospacing="0"/>
+        <w:textAlignment w:val="baseline"/>
+        <w:rPr>
+          <w:rStyle w:val="normaltextrun"/>
+          <w:rFonts w:ascii="Calibri" w:hAnsi="Calibri" w:cs="Calibri"/>
+          <w:sz w:val="22"/>
+          <w:szCs w:val="22"/>
+        </w:rPr>
+      </w:pPr>
+      <w:r>
+        <w:rPr>
+          <w:rStyle w:val="normaltextrun"/>
+          <w:rFonts w:ascii="Calibri" w:hAnsi="Calibri" w:cs="Calibri"/>
+          <w:sz w:val="22"/>
+          <w:szCs w:val="22"/>
+        </w:rPr>
+        <w:t>Due to hardware constraints of the prototype, payment will be processed at time of collection.</w:t>
+      </w:r>
+    </w:p>
+    <w:p>
+      <w:pPr>
+        <w:pStyle w:val="paragraph"/>
+        <w:numPr>
+          <w:ilvl w:val="0"/>
+          <w:numId w:val="7"/>
+        </w:numPr>
+        <w:spacing w:before="0" w:beforeAutospacing="0" w:after="0" w:afterAutospacing="0"/>
+        <w:textAlignment w:val="baseline"/>
+        <w:rPr>
+          <w:rStyle w:val="normaltextrun"/>
+          <w:rFonts w:ascii="Calibri" w:hAnsi="Calibri" w:cs="Calibri"/>
+          <w:sz w:val="22"/>
+          <w:szCs w:val="22"/>
+        </w:rPr>
+      </w:pPr>
+      <w:r>
+        <w:rPr>
+          <w:rStyle w:val="normaltextrun"/>
+          <w:rFonts w:ascii="Calibri" w:hAnsi="Calibri" w:cs="Calibri"/>
+          <w:sz w:val="22"/>
+          <w:szCs w:val="22"/>
+        </w:rPr>
+        <w:t>Minimum screen resolution supported will be 1280x720.</w:t>
+      </w:r>
+    </w:p>
+    <w:p>
+      <w:pPr>
+        <w:pStyle w:val="paragraph"/>
+        <w:numPr>
+          <w:ilvl w:val="0"/>
+          <w:numId w:val="7"/>
+        </w:numPr>
+        <w:spacing w:before="0" w:beforeAutospacing="0" w:after="0" w:afterAutospacing="0"/>
+        <w:textAlignment w:val="baseline"/>
+        <w:rPr>
+          <w:rStyle w:val="normaltextrun"/>
+          <w:rFonts w:ascii="Calibri" w:hAnsi="Calibri" w:cs="Calibri"/>
+          <w:sz w:val="22"/>
+          <w:szCs w:val="22"/>
+        </w:rPr>
+      </w:pPr>
+      <w:r>
+        <w:rPr>
+          <w:rStyle w:val="normaltextrun"/>
+          <w:rFonts w:ascii="Calibri" w:hAnsi="Calibri" w:cs="Calibri"/>
+          <w:sz w:val="22"/>
+          <w:szCs w:val="22"/>
+        </w:rPr>
+        <w:t xml:space="preserve">To reduce user error, maximum number of items </w:t>
+      </w:r>
+      <w:r>
+        <w:rPr>
+          <w:rStyle w:val="normaltextrun"/>
+          <w:rFonts w:ascii="Calibri" w:hAnsi="Calibri" w:cs="Calibri"/>
+          <w:sz w:val="22"/>
+          <w:szCs w:val="22"/>
+        </w:rPr>
+        <w:t xml:space="preserve">the user is allowed to add </w:t>
+      </w:r>
+      <w:r>
+        <w:rPr>
+          <w:rStyle w:val="normaltextrun"/>
+          <w:rFonts w:ascii="Calibri" w:hAnsi="Calibri" w:cs="Calibri"/>
+          <w:sz w:val="22"/>
+          <w:szCs w:val="22"/>
+        </w:rPr>
+        <w:t xml:space="preserve">at one time </w:t>
+      </w:r>
+      <w:r>
+        <w:rPr>
+          <w:rStyle w:val="normaltextrun"/>
+          <w:rFonts w:ascii="Calibri" w:hAnsi="Calibri" w:cs="Calibri"/>
+          <w:sz w:val="22"/>
+          <w:szCs w:val="22"/>
+        </w:rPr>
+        <w:t>will be 9</w:t>
+      </w:r>
+      <w:r>
+        <w:rPr>
+          <w:rStyle w:val="normaltextrun"/>
+          <w:rFonts w:ascii="Calibri" w:hAnsi="Calibri" w:cs="Calibri"/>
+          <w:sz w:val="22"/>
+          <w:szCs w:val="22"/>
+        </w:rPr>
+        <w:t xml:space="preserve">.  The user can add multiple batches of 9, but </w:t>
+      </w:r>
+      <w:r>
+        <w:rPr>
+          <w:rStyle w:val="normaltextrun"/>
+          <w:rFonts w:ascii="Calibri" w:hAnsi="Calibri" w:cs="Calibri"/>
+          <w:sz w:val="22"/>
+          <w:szCs w:val="22"/>
+        </w:rPr>
+        <w:t xml:space="preserve">it’s much harder to do this </w:t>
+      </w:r>
+      <w:r>
+        <w:rPr>
+          <w:rStyle w:val="normaltextrun"/>
+          <w:rFonts w:ascii="Calibri" w:hAnsi="Calibri" w:cs="Calibri"/>
+          <w:sz w:val="22"/>
+          <w:szCs w:val="22"/>
+        </w:rPr>
+        <w:t>accidentally</w:t>
+      </w:r>
+      <w:r>
+        <w:rPr>
+          <w:rStyle w:val="normaltextrun"/>
+          <w:rFonts w:ascii="Calibri" w:hAnsi="Calibri" w:cs="Calibri"/>
+          <w:sz w:val="22"/>
+          <w:szCs w:val="22"/>
+        </w:rPr>
+        <w:t>.</w:t>
+      </w:r>
+    </w:p>
+    <w:p>
+      <w:pPr>
+        <w:pStyle w:val="paragraph"/>
+        <w:spacing w:before="0" w:beforeAutospacing="0" w:after="0" w:afterAutospacing="0"/>
+        <w:textAlignment w:val="baseline"/>
+        <w:rPr>
+          <w:rStyle w:val="eop"/>
+          <w:rFonts w:ascii="Calibri" w:hAnsi="Calibri" w:cs="Calibri"/>
+          <w:sz w:val="22"/>
+          <w:szCs w:val="22"/>
+        </w:rPr>
+      </w:pPr>
+    </w:p>
+    <w:p>
+      <w:pPr>
+        <w:pStyle w:val="paragraph"/>
+        <w:spacing w:before="0" w:beforeAutospacing="0" w:after="0" w:afterAutospacing="0"/>
+        <w:textAlignment w:val="baseline"/>
+        <w:rPr>
+          <w:rFonts w:ascii="Calibri Light" w:hAnsi="Calibri Light" w:cs="Calibri Light"/>
+          <w:color w:val="374C80"/>
+          <w:sz w:val="32"/>
+          <w:szCs w:val="32"/>
+        </w:rPr>
+      </w:pPr>
+      <w:r>
+        <w:rPr>
+          <w:rStyle w:val="normaltextrun"/>
+          <w:rFonts w:ascii="Calibri Light" w:hAnsi="Calibri Light" w:cs="Calibri Light"/>
+          <w:color w:val="374C80"/>
+          <w:sz w:val="32"/>
+          <w:szCs w:val="32"/>
+        </w:rPr>
+        <w:t>User Stories</w:t>
       </w:r>
       <w:r>
         <w:rPr>
@@ -64,6 +1104,10 @@
     <w:p>
       <w:pPr>
         <w:pStyle w:val="paragraph"/>
+        <w:numPr>
+          <w:ilvl w:val="0"/>
+          <w:numId w:val="8"/>
+        </w:numPr>
         <w:spacing w:before="0" w:beforeAutospacing="0" w:after="0" w:afterAutospacing="0"/>
         <w:textAlignment w:val="baseline"/>
         <w:rPr>
@@ -72,6 +1116,448 @@
           <w:szCs w:val="18"/>
         </w:rPr>
       </w:pPr>
+      <w:r>
+        <w:rPr>
+          <w:rStyle w:val="normaltextrun"/>
+          <w:rFonts w:ascii="Calibri" w:hAnsi="Calibri" w:cs="Calibri"/>
+          <w:sz w:val="22"/>
+          <w:szCs w:val="22"/>
+        </w:rPr>
+        <w:t xml:space="preserve">As a </w:t>
+      </w:r>
+      <w:r>
+        <w:rPr>
+          <w:rStyle w:val="normaltextrun"/>
+          <w:rFonts w:ascii="Calibri" w:hAnsi="Calibri" w:cs="Calibri"/>
+          <w:sz w:val="22"/>
+          <w:szCs w:val="22"/>
+        </w:rPr>
+        <w:t>customer</w:t>
+      </w:r>
+      <w:r>
+        <w:rPr>
+          <w:rStyle w:val="normaltextrun"/>
+          <w:rFonts w:ascii="Calibri" w:hAnsi="Calibri" w:cs="Calibri"/>
+          <w:sz w:val="22"/>
+          <w:szCs w:val="22"/>
+        </w:rPr>
+        <w:t>, I want to be able to quickly place an order</w:t>
+      </w:r>
+      <w:r>
+        <w:rPr>
+          <w:rStyle w:val="normaltextrun"/>
+          <w:rFonts w:ascii="Calibri" w:hAnsi="Calibri" w:cs="Calibri"/>
+          <w:sz w:val="22"/>
+          <w:szCs w:val="22"/>
+        </w:rPr>
+        <w:t>.</w:t>
+      </w:r>
+    </w:p>
+    <w:p>
+      <w:pPr>
+        <w:pStyle w:val="paragraph"/>
+        <w:numPr>
+          <w:ilvl w:val="0"/>
+          <w:numId w:val="8"/>
+        </w:numPr>
+        <w:spacing w:before="0" w:beforeAutospacing="0" w:after="0" w:afterAutospacing="0"/>
+        <w:textAlignment w:val="baseline"/>
+        <w:rPr>
+          <w:rFonts w:ascii="Segoe UI" w:hAnsi="Segoe UI" w:cs="Segoe UI"/>
+          <w:sz w:val="18"/>
+          <w:szCs w:val="18"/>
+        </w:rPr>
+      </w:pPr>
+      <w:r>
+        <w:rPr>
+          <w:rStyle w:val="normaltextrun"/>
+          <w:rFonts w:ascii="Calibri" w:hAnsi="Calibri" w:cs="Calibri"/>
+          <w:sz w:val="22"/>
+          <w:szCs w:val="22"/>
+        </w:rPr>
+        <w:t>As a</w:t>
+      </w:r>
+      <w:r>
+        <w:rPr>
+          <w:rStyle w:val="normaltextrun"/>
+          <w:rFonts w:ascii="Calibri" w:hAnsi="Calibri" w:cs="Calibri"/>
+          <w:sz w:val="22"/>
+          <w:szCs w:val="22"/>
+        </w:rPr>
+        <w:t xml:space="preserve"> customer,</w:t>
+      </w:r>
+      <w:r>
+        <w:rPr>
+          <w:rStyle w:val="normaltextrun"/>
+          <w:rFonts w:ascii="Calibri" w:hAnsi="Calibri" w:cs="Calibri"/>
+          <w:sz w:val="22"/>
+          <w:szCs w:val="22"/>
+        </w:rPr>
+        <w:t xml:space="preserve"> I want to add multiple items to my order</w:t>
+      </w:r>
+      <w:r>
+        <w:rPr>
+          <w:rStyle w:val="normaltextrun"/>
+          <w:rFonts w:ascii="Calibri" w:hAnsi="Calibri" w:cs="Calibri"/>
+          <w:sz w:val="22"/>
+          <w:szCs w:val="22"/>
+        </w:rPr>
+        <w:t>.</w:t>
+      </w:r>
+    </w:p>
+    <w:p>
+      <w:pPr>
+        <w:pStyle w:val="paragraph"/>
+        <w:numPr>
+          <w:ilvl w:val="0"/>
+          <w:numId w:val="8"/>
+        </w:numPr>
+        <w:spacing w:before="0" w:beforeAutospacing="0" w:after="0" w:afterAutospacing="0"/>
+        <w:textAlignment w:val="baseline"/>
+        <w:rPr>
+          <w:rStyle w:val="normaltextrun"/>
+          <w:rFonts w:ascii="Calibri" w:hAnsi="Calibri" w:cs="Calibri"/>
+          <w:sz w:val="22"/>
+          <w:szCs w:val="22"/>
+        </w:rPr>
+      </w:pPr>
+      <w:r>
+        <w:rPr>
+          <w:rStyle w:val="normaltextrun"/>
+          <w:rFonts w:ascii="Calibri" w:hAnsi="Calibri" w:cs="Calibri"/>
+          <w:sz w:val="22"/>
+          <w:szCs w:val="22"/>
+        </w:rPr>
+        <w:t xml:space="preserve">As a </w:t>
+      </w:r>
+      <w:r>
+        <w:rPr>
+          <w:rStyle w:val="normaltextrun"/>
+          <w:rFonts w:ascii="Calibri" w:hAnsi="Calibri" w:cs="Calibri"/>
+          <w:sz w:val="22"/>
+          <w:szCs w:val="22"/>
+        </w:rPr>
+        <w:t>customer</w:t>
+      </w:r>
+      <w:r>
+        <w:rPr>
+          <w:rStyle w:val="normaltextrun"/>
+          <w:rFonts w:ascii="Calibri" w:hAnsi="Calibri" w:cs="Calibri"/>
+          <w:sz w:val="22"/>
+          <w:szCs w:val="22"/>
+        </w:rPr>
+        <w:t xml:space="preserve">, I want to be able to </w:t>
+      </w:r>
+      <w:r>
+        <w:rPr>
+          <w:rStyle w:val="normaltextrun"/>
+          <w:rFonts w:ascii="Calibri" w:hAnsi="Calibri" w:cs="Calibri"/>
+          <w:sz w:val="22"/>
+          <w:szCs w:val="22"/>
+        </w:rPr>
+        <w:t>remove items from my order.</w:t>
+      </w:r>
+    </w:p>
+    <w:p>
+      <w:pPr>
+        <w:pStyle w:val="paragraph"/>
+        <w:numPr>
+          <w:ilvl w:val="0"/>
+          <w:numId w:val="8"/>
+        </w:numPr>
+        <w:spacing w:before="0" w:beforeAutospacing="0" w:after="0" w:afterAutospacing="0"/>
+        <w:textAlignment w:val="baseline"/>
+        <w:rPr>
+          <w:rStyle w:val="normaltextrun"/>
+          <w:rFonts w:ascii="Calibri" w:hAnsi="Calibri" w:cs="Calibri"/>
+          <w:sz w:val="22"/>
+          <w:szCs w:val="22"/>
+        </w:rPr>
+      </w:pPr>
+      <w:r>
+        <w:rPr>
+          <w:rStyle w:val="normaltextrun"/>
+          <w:rFonts w:ascii="Calibri" w:hAnsi="Calibri" w:cs="Calibri"/>
+          <w:sz w:val="22"/>
+          <w:szCs w:val="22"/>
+        </w:rPr>
+        <w:t xml:space="preserve">As a </w:t>
+      </w:r>
+      <w:r>
+        <w:rPr>
+          <w:rStyle w:val="normaltextrun"/>
+          <w:rFonts w:ascii="Calibri" w:hAnsi="Calibri" w:cs="Calibri"/>
+          <w:sz w:val="22"/>
+          <w:szCs w:val="22"/>
+        </w:rPr>
+        <w:t>customer</w:t>
+      </w:r>
+      <w:r>
+        <w:rPr>
+          <w:rStyle w:val="normaltextrun"/>
+          <w:rFonts w:ascii="Calibri" w:hAnsi="Calibri" w:cs="Calibri"/>
+          <w:sz w:val="22"/>
+          <w:szCs w:val="22"/>
+        </w:rPr>
+        <w:t xml:space="preserve">, I want to </w:t>
+      </w:r>
+      <w:r>
+        <w:rPr>
+          <w:rStyle w:val="normaltextrun"/>
+          <w:rFonts w:ascii="Calibri" w:hAnsi="Calibri" w:cs="Calibri"/>
+          <w:sz w:val="22"/>
+          <w:szCs w:val="22"/>
+        </w:rPr>
+        <w:t>easily navigate the menu.</w:t>
+      </w:r>
+    </w:p>
+    <w:p>
+      <w:pPr>
+        <w:pStyle w:val="paragraph"/>
+        <w:numPr>
+          <w:ilvl w:val="0"/>
+          <w:numId w:val="8"/>
+        </w:numPr>
+        <w:spacing w:before="0" w:beforeAutospacing="0" w:after="0" w:afterAutospacing="0"/>
+        <w:textAlignment w:val="baseline"/>
+        <w:rPr>
+          <w:rStyle w:val="normaltextrun"/>
+          <w:rFonts w:ascii="Calibri" w:hAnsi="Calibri" w:cs="Calibri"/>
+          <w:sz w:val="22"/>
+          <w:szCs w:val="22"/>
+        </w:rPr>
+      </w:pPr>
+      <w:r>
+        <w:rPr>
+          <w:rStyle w:val="normaltextrun"/>
+          <w:rFonts w:ascii="Calibri" w:hAnsi="Calibri" w:cs="Calibri"/>
+          <w:sz w:val="22"/>
+          <w:szCs w:val="22"/>
+        </w:rPr>
+        <w:t xml:space="preserve">As a </w:t>
+      </w:r>
+      <w:r>
+        <w:rPr>
+          <w:rStyle w:val="normaltextrun"/>
+          <w:rFonts w:ascii="Calibri" w:hAnsi="Calibri" w:cs="Calibri"/>
+          <w:sz w:val="22"/>
+          <w:szCs w:val="22"/>
+        </w:rPr>
+        <w:t>customer</w:t>
+      </w:r>
+      <w:r>
+        <w:rPr>
+          <w:rStyle w:val="normaltextrun"/>
+          <w:rFonts w:ascii="Calibri" w:hAnsi="Calibri" w:cs="Calibri"/>
+          <w:sz w:val="22"/>
+          <w:szCs w:val="22"/>
+        </w:rPr>
+        <w:t xml:space="preserve">, I want to see pictures </w:t>
+      </w:r>
+      <w:r>
+        <w:rPr>
+          <w:rStyle w:val="normaltextrun"/>
+          <w:rFonts w:ascii="Calibri" w:hAnsi="Calibri" w:cs="Calibri"/>
+          <w:sz w:val="22"/>
+          <w:szCs w:val="22"/>
+        </w:rPr>
+        <w:t xml:space="preserve">and descriptions </w:t>
+      </w:r>
+      <w:r>
+        <w:rPr>
+          <w:rStyle w:val="normaltextrun"/>
+          <w:rFonts w:ascii="Calibri" w:hAnsi="Calibri" w:cs="Calibri"/>
+          <w:sz w:val="22"/>
+          <w:szCs w:val="22"/>
+        </w:rPr>
+        <w:t xml:space="preserve">of the </w:t>
+      </w:r>
+      <w:r>
+        <w:rPr>
+          <w:rStyle w:val="normaltextrun"/>
+          <w:rFonts w:ascii="Calibri" w:hAnsi="Calibri" w:cs="Calibri"/>
+          <w:sz w:val="22"/>
+          <w:szCs w:val="22"/>
+        </w:rPr>
+        <w:t>menu items.</w:t>
+      </w:r>
+    </w:p>
+    <w:p>
+      <w:pPr>
+        <w:pStyle w:val="paragraph"/>
+        <w:numPr>
+          <w:ilvl w:val="0"/>
+          <w:numId w:val="8"/>
+        </w:numPr>
+        <w:spacing w:before="0" w:beforeAutospacing="0" w:after="0" w:afterAutospacing="0"/>
+        <w:textAlignment w:val="baseline"/>
+        <w:rPr>
+          <w:rStyle w:val="normaltextrun"/>
+          <w:rFonts w:ascii="Calibri" w:hAnsi="Calibri" w:cs="Calibri"/>
+          <w:sz w:val="22"/>
+          <w:szCs w:val="22"/>
+        </w:rPr>
+      </w:pPr>
+      <w:r>
+        <w:rPr>
+          <w:rStyle w:val="normaltextrun"/>
+          <w:rFonts w:ascii="Calibri" w:hAnsi="Calibri" w:cs="Calibri"/>
+          <w:sz w:val="22"/>
+          <w:szCs w:val="22"/>
+        </w:rPr>
+        <w:t>As a customer, I want to clearly see the pricing at every step.</w:t>
+      </w:r>
+    </w:p>
+    <w:p>
+      <w:pPr>
+        <w:pStyle w:val="paragraph"/>
+        <w:spacing w:before="0" w:beforeAutospacing="0" w:after="0" w:afterAutospacing="0"/>
+        <w:ind w:left="720"/>
+        <w:textAlignment w:val="baseline"/>
+        <w:rPr>
+          <w:rStyle w:val="normaltextrun"/>
+          <w:rFonts w:ascii="Calibri" w:hAnsi="Calibri" w:cs="Calibri"/>
+          <w:sz w:val="22"/>
+          <w:szCs w:val="22"/>
+        </w:rPr>
+      </w:pPr>
+    </w:p>
+    <w:p>
+      <w:pPr>
+        <w:pStyle w:val="paragraph"/>
+        <w:numPr>
+          <w:ilvl w:val="0"/>
+          <w:numId w:val="8"/>
+        </w:numPr>
+        <w:spacing w:before="0" w:beforeAutospacing="0" w:after="0" w:afterAutospacing="0"/>
+        <w:textAlignment w:val="baseline"/>
+        <w:rPr>
+          <w:rStyle w:val="normaltextrun"/>
+          <w:rFonts w:ascii="Calibri" w:hAnsi="Calibri" w:cs="Calibri"/>
+          <w:sz w:val="22"/>
+          <w:szCs w:val="22"/>
+        </w:rPr>
+      </w:pPr>
+      <w:r>
+        <w:rPr>
+          <w:rStyle w:val="normaltextrun"/>
+          <w:rFonts w:ascii="Calibri" w:hAnsi="Calibri" w:cs="Calibri"/>
+          <w:sz w:val="22"/>
+          <w:szCs w:val="22"/>
+        </w:rPr>
+        <w:t xml:space="preserve">As checkout staff, I want to </w:t>
+      </w:r>
+      <w:r>
+        <w:rPr>
+          <w:rStyle w:val="normaltextrun"/>
+          <w:rFonts w:ascii="Calibri" w:hAnsi="Calibri" w:cs="Calibri"/>
+          <w:sz w:val="22"/>
+          <w:szCs w:val="22"/>
+        </w:rPr>
+        <w:t>receive customer orders automatically at the checkout</w:t>
+      </w:r>
+      <w:r>
+        <w:rPr>
+          <w:rStyle w:val="normaltextrun"/>
+          <w:rFonts w:ascii="Calibri" w:hAnsi="Calibri" w:cs="Calibri"/>
+          <w:sz w:val="22"/>
+          <w:szCs w:val="22"/>
+        </w:rPr>
+        <w:t>.</w:t>
+      </w:r>
+    </w:p>
+    <w:p>
+      <w:pPr>
+        <w:pStyle w:val="paragraph"/>
+        <w:numPr>
+          <w:ilvl w:val="0"/>
+          <w:numId w:val="8"/>
+        </w:numPr>
+        <w:spacing w:before="0" w:beforeAutospacing="0" w:after="0" w:afterAutospacing="0"/>
+        <w:textAlignment w:val="baseline"/>
+        <w:rPr>
+          <w:rStyle w:val="normaltextrun"/>
+          <w:rFonts w:ascii="Calibri" w:hAnsi="Calibri" w:cs="Calibri"/>
+          <w:sz w:val="22"/>
+          <w:szCs w:val="22"/>
+        </w:rPr>
+      </w:pPr>
+      <w:r>
+        <w:rPr>
+          <w:rStyle w:val="normaltextrun"/>
+          <w:rFonts w:ascii="Calibri" w:hAnsi="Calibri" w:cs="Calibri"/>
+          <w:sz w:val="22"/>
+          <w:szCs w:val="22"/>
+        </w:rPr>
+        <w:t>As checkout staff, I want the order ID to announce to the customer when the order is ready for collection.</w:t>
+      </w:r>
+    </w:p>
+    <w:p>
+      <w:pPr>
+        <w:pStyle w:val="paragraph"/>
+        <w:spacing w:before="0" w:beforeAutospacing="0" w:after="0" w:afterAutospacing="0"/>
+        <w:ind w:left="720"/>
+        <w:textAlignment w:val="baseline"/>
+        <w:rPr>
+          <w:rStyle w:val="normaltextrun"/>
+          <w:rFonts w:ascii="Calibri" w:hAnsi="Calibri" w:cs="Calibri"/>
+          <w:sz w:val="22"/>
+          <w:szCs w:val="22"/>
+        </w:rPr>
+      </w:pPr>
+    </w:p>
+    <w:p>
+      <w:pPr>
+        <w:pStyle w:val="paragraph"/>
+        <w:numPr>
+          <w:ilvl w:val="0"/>
+          <w:numId w:val="8"/>
+        </w:numPr>
+        <w:spacing w:before="0" w:beforeAutospacing="0" w:after="0" w:afterAutospacing="0"/>
+        <w:textAlignment w:val="baseline"/>
+        <w:rPr>
+          <w:rStyle w:val="normaltextrun"/>
+          <w:rFonts w:ascii="Calibri" w:hAnsi="Calibri" w:cs="Calibri"/>
+          <w:sz w:val="22"/>
+          <w:szCs w:val="22"/>
+        </w:rPr>
+      </w:pPr>
+      <w:r>
+        <w:rPr>
+          <w:rStyle w:val="normaltextrun"/>
+          <w:rFonts w:ascii="Calibri" w:hAnsi="Calibri" w:cs="Calibri"/>
+          <w:sz w:val="22"/>
+          <w:szCs w:val="22"/>
+        </w:rPr>
+        <w:t>As the restaurant owner</w:t>
+      </w:r>
+      <w:r>
+        <w:rPr>
+          <w:rStyle w:val="normaltextrun"/>
+          <w:rFonts w:ascii="Calibri" w:hAnsi="Calibri" w:cs="Calibri"/>
+          <w:sz w:val="22"/>
+          <w:szCs w:val="22"/>
+        </w:rPr>
+        <w:t>,</w:t>
+      </w:r>
+      <w:r>
+        <w:rPr>
+          <w:rStyle w:val="normaltextrun"/>
+          <w:rFonts w:ascii="Calibri" w:hAnsi="Calibri" w:cs="Calibri"/>
+          <w:sz w:val="22"/>
+          <w:szCs w:val="22"/>
+        </w:rPr>
+        <w:t xml:space="preserve"> I want to </w:t>
+      </w:r>
+      <w:r>
+        <w:rPr>
+          <w:rStyle w:val="normaltextrun"/>
+          <w:rFonts w:ascii="Calibri" w:hAnsi="Calibri" w:cs="Calibri"/>
+          <w:sz w:val="22"/>
+          <w:szCs w:val="22"/>
+        </w:rPr>
+        <w:t>reduce staff time and resources in taking customer orders.</w:t>
+      </w:r>
     </w:p>
     <w:p>
       <w:pPr>
@@ -79,156 +1565,12 @@
         <w:spacing w:before="0" w:beforeAutospacing="0" w:after="0" w:afterAutospacing="0"/>
         <w:textAlignment w:val="baseline"/>
         <w:rPr>
-          <w:rStyle w:val="eop"/>
-          <w:rFonts w:ascii="Calibri" w:hAnsi="Calibri" w:cs="Calibri"/>
-          <w:sz w:val="22"/>
-          <w:szCs w:val="22"/>
-        </w:rPr>
-      </w:pPr>
-      <w:r>
-        <w:rPr>
-          <w:rStyle w:val="normaltextrun"/>
-          <w:rFonts w:ascii="Calibri" w:hAnsi="Calibri" w:cs="Calibri"/>
-          <w:sz w:val="22"/>
-          <w:szCs w:val="22"/>
-        </w:rPr>
-        <w:t>The client has requested a protot</w:t>
-      </w:r>
-      <w:r>
-        <w:rPr>
-          <w:rStyle w:val="normaltextrun"/>
-          <w:rFonts w:ascii="Calibri" w:hAnsi="Calibri" w:cs="Calibri"/>
-          <w:sz w:val="22"/>
-          <w:szCs w:val="22"/>
-        </w:rPr>
-        <w:t>ype for a restaurant fast-track kiosk ordering system</w:t>
-      </w:r>
-      <w:r>
-        <w:rPr>
-          <w:rStyle w:val="normaltextrun"/>
-          <w:rFonts w:ascii="Calibri" w:hAnsi="Calibri" w:cs="Calibri"/>
-          <w:sz w:val="22"/>
-          <w:szCs w:val="22"/>
-        </w:rPr>
-        <w:t>.</w:t>
-      </w:r>
-      <w:r>
-        <w:rPr>
-          <w:rStyle w:val="normaltextrun"/>
-          <w:rFonts w:ascii="Calibri" w:hAnsi="Calibri" w:cs="Calibri"/>
-          <w:sz w:val="22"/>
-          <w:szCs w:val="22"/>
-        </w:rPr>
-        <w:t xml:space="preserve">  The customer should be able to approach the kiosk and</w:t>
-      </w:r>
-      <w:r>
-        <w:rPr>
-          <w:rStyle w:val="eop"/>
-          <w:rFonts w:ascii="Calibri" w:hAnsi="Calibri" w:cs="Calibri"/>
-          <w:sz w:val="22"/>
-          <w:szCs w:val="22"/>
-        </w:rPr>
-        <w:t> </w:t>
-      </w:r>
-      <w:r>
-        <w:rPr>
-          <w:rStyle w:val="eop"/>
-          <w:rFonts w:ascii="Calibri" w:hAnsi="Calibri" w:cs="Calibri"/>
-          <w:sz w:val="22"/>
-          <w:szCs w:val="22"/>
-        </w:rPr>
-        <w:t xml:space="preserve">start a new order. </w:t>
-      </w:r>
-      <w:r>
-        <w:rPr>
-          <w:rStyle w:val="eop"/>
-          <w:rFonts w:ascii="Calibri" w:hAnsi="Calibri" w:cs="Calibri"/>
-          <w:sz w:val="22"/>
-          <w:szCs w:val="22"/>
-        </w:rPr>
-        <w:t xml:space="preserve">The menu items should be clearly </w:t>
-      </w:r>
-      <w:r>
-        <w:rPr>
-          <w:rStyle w:val="eop"/>
-          <w:rFonts w:ascii="Calibri" w:hAnsi="Calibri" w:cs="Calibri"/>
-          <w:sz w:val="22"/>
-          <w:szCs w:val="22"/>
-        </w:rPr>
-        <w:t>visible,</w:t>
-      </w:r>
-      <w:r>
-        <w:rPr>
-          <w:rStyle w:val="eop"/>
-          <w:rFonts w:ascii="Calibri" w:hAnsi="Calibri" w:cs="Calibri"/>
-          <w:sz w:val="22"/>
-          <w:szCs w:val="22"/>
-        </w:rPr>
-        <w:t xml:space="preserve"> and the user interface should be </w:t>
-      </w:r>
-      <w:r>
-        <w:rPr>
-          <w:rStyle w:val="eop"/>
-          <w:rFonts w:ascii="Calibri" w:hAnsi="Calibri" w:cs="Calibri"/>
-          <w:sz w:val="22"/>
-          <w:szCs w:val="22"/>
-        </w:rPr>
-        <w:t>intuitive enough that anybody can use it without prior instructions.</w:t>
-      </w:r>
-      <w:r>
-        <w:rPr>
-          <w:rStyle w:val="eop"/>
-          <w:rFonts w:ascii="Calibri" w:hAnsi="Calibri" w:cs="Calibri"/>
-          <w:sz w:val="22"/>
-          <w:szCs w:val="22"/>
-        </w:rPr>
-        <w:t xml:space="preserve">  In the prototype there should be a discount of 10% to </w:t>
-      </w:r>
-      <w:r>
-        <w:rPr>
-          <w:rStyle w:val="eop"/>
-          <w:rFonts w:ascii="Calibri" w:hAnsi="Calibri" w:cs="Calibri"/>
-          <w:sz w:val="22"/>
-          <w:szCs w:val="22"/>
-        </w:rPr>
-        <w:t xml:space="preserve">entice customers to use the kiosk over waiting in line.  </w:t>
-      </w:r>
-      <w:r>
-        <w:rPr>
-          <w:rStyle w:val="eop"/>
-          <w:rFonts w:ascii="Calibri" w:hAnsi="Calibri" w:cs="Calibri"/>
-          <w:sz w:val="22"/>
-          <w:szCs w:val="22"/>
-        </w:rPr>
-        <w:t xml:space="preserve">When the customer places the </w:t>
-      </w:r>
-      <w:r>
-        <w:rPr>
-          <w:rStyle w:val="eop"/>
-          <w:rFonts w:ascii="Calibri" w:hAnsi="Calibri" w:cs="Calibri"/>
-          <w:sz w:val="22"/>
-          <w:szCs w:val="22"/>
-        </w:rPr>
-        <w:t>order,</w:t>
-      </w:r>
-      <w:r>
-        <w:rPr>
-          <w:rStyle w:val="eop"/>
-          <w:rFonts w:ascii="Calibri" w:hAnsi="Calibri" w:cs="Calibri"/>
-          <w:sz w:val="22"/>
-          <w:szCs w:val="22"/>
-        </w:rPr>
-        <w:t xml:space="preserve"> it would be tr</w:t>
-      </w:r>
-      <w:r>
-        <w:rPr>
-          <w:rStyle w:val="eop"/>
-          <w:rFonts w:ascii="Calibri" w:hAnsi="Calibri" w:cs="Calibri"/>
-          <w:sz w:val="22"/>
-          <w:szCs w:val="22"/>
-        </w:rPr>
-        <w:t>ansferred to the checkout and the customer given a receipt with order reference to collect their order when it’s ready.</w:t>
-      </w:r>
+          <w:rStyle w:val="normaltextrun"/>
+          <w:rFonts w:ascii="Calibri" w:hAnsi="Calibri" w:cs="Calibri"/>
+          <w:sz w:val="22"/>
+          <w:szCs w:val="22"/>
+        </w:rPr>
+      </w:pPr>
     </w:p>
     <w:p>
       <w:pPr>
@@ -236,12 +1578,120 @@
         <w:spacing w:before="0" w:beforeAutospacing="0" w:after="0" w:afterAutospacing="0"/>
         <w:textAlignment w:val="baseline"/>
         <w:rPr>
-          <w:rStyle w:val="eop"/>
-          <w:rFonts w:ascii="Calibri" w:hAnsi="Calibri" w:cs="Calibri"/>
-          <w:sz w:val="22"/>
-          <w:szCs w:val="22"/>
-        </w:rPr>
-      </w:pPr>
+          <w:rStyle w:val="normaltextrun"/>
+          <w:rFonts w:ascii="Calibri" w:hAnsi="Calibri" w:cs="Calibri"/>
+          <w:b/>
+          <w:bCs/>
+          <w:i/>
+          <w:iCs/>
+          <w:sz w:val="22"/>
+          <w:szCs w:val="22"/>
+        </w:rPr>
+      </w:pPr>
+      <w:r>
+        <w:rPr>
+          <w:rStyle w:val="normaltextrun"/>
+          <w:rFonts w:ascii="Calibri" w:hAnsi="Calibri" w:cs="Calibri"/>
+          <w:b/>
+          <w:bCs/>
+          <w:i/>
+          <w:iCs/>
+          <w:sz w:val="22"/>
+          <w:szCs w:val="22"/>
+        </w:rPr>
+        <w:t xml:space="preserve">A few additional user stories aren’t covered in this </w:t>
+      </w:r>
+      <w:r>
+        <w:rPr>
+          <w:rStyle w:val="normaltextrun"/>
+          <w:rFonts w:ascii="Calibri" w:hAnsi="Calibri" w:cs="Calibri"/>
+          <w:b/>
+          <w:bCs/>
+          <w:i/>
+          <w:iCs/>
+          <w:sz w:val="22"/>
+          <w:szCs w:val="22"/>
+        </w:rPr>
+        <w:t>pro</w:t>
+      </w:r>
+      <w:r>
+        <w:rPr>
+          <w:rStyle w:val="normaltextrun"/>
+          <w:rFonts w:ascii="Calibri" w:hAnsi="Calibri" w:cs="Calibri"/>
+          <w:b/>
+          <w:bCs/>
+          <w:i/>
+          <w:iCs/>
+          <w:sz w:val="22"/>
+          <w:szCs w:val="22"/>
+        </w:rPr>
+        <w:t>totype</w:t>
+      </w:r>
+      <w:r>
+        <w:rPr>
+          <w:rStyle w:val="normaltextrun"/>
+          <w:rFonts w:ascii="Calibri" w:hAnsi="Calibri" w:cs="Calibri"/>
+          <w:b/>
+          <w:bCs/>
+          <w:i/>
+          <w:iCs/>
+          <w:sz w:val="22"/>
+          <w:szCs w:val="22"/>
+        </w:rPr>
+        <w:t xml:space="preserve"> but should be considered for the future</w:t>
+      </w:r>
+      <w:r>
+        <w:rPr>
+          <w:rStyle w:val="normaltextrun"/>
+          <w:rFonts w:ascii="Calibri" w:hAnsi="Calibri" w:cs="Calibri"/>
+          <w:b/>
+          <w:bCs/>
+          <w:i/>
+          <w:iCs/>
+          <w:sz w:val="22"/>
+          <w:szCs w:val="22"/>
+        </w:rPr>
+        <w:t xml:space="preserve"> if the client plans to </w:t>
+      </w:r>
+      <w:r>
+        <w:rPr>
+          <w:rStyle w:val="normaltextrun"/>
+          <w:rFonts w:ascii="Calibri" w:hAnsi="Calibri" w:cs="Calibri"/>
+          <w:b/>
+          <w:bCs/>
+          <w:i/>
+          <w:iCs/>
+          <w:sz w:val="22"/>
+          <w:szCs w:val="22"/>
+        </w:rPr>
+        <w:t xml:space="preserve">make the system fully </w:t>
+      </w:r>
+      <w:r>
+        <w:rPr>
+          <w:rStyle w:val="normaltextrun"/>
+          <w:rFonts w:ascii="Calibri" w:hAnsi="Calibri" w:cs="Calibri"/>
+          <w:b/>
+          <w:bCs/>
+          <w:i/>
+          <w:iCs/>
+          <w:sz w:val="22"/>
+          <w:szCs w:val="22"/>
+        </w:rPr>
+        <w:t>digital</w:t>
+      </w:r>
+      <w:r>
+        <w:rPr>
+          <w:rStyle w:val="normaltextrun"/>
+          <w:rFonts w:ascii="Calibri" w:hAnsi="Calibri" w:cs="Calibri"/>
+          <w:b/>
+          <w:bCs/>
+          <w:i/>
+          <w:iCs/>
+          <w:sz w:val="22"/>
+          <w:szCs w:val="22"/>
+        </w:rPr>
+        <w:t>.</w:t>
+      </w:r>
     </w:p>
     <w:p>
       <w:pPr>
@@ -249,12 +1699,64 @@
         <w:spacing w:before="0" w:beforeAutospacing="0" w:after="0" w:afterAutospacing="0"/>
         <w:textAlignment w:val="baseline"/>
         <w:rPr>
-          <w:rStyle w:val="eop"/>
-          <w:rFonts w:ascii="Calibri" w:hAnsi="Calibri" w:cs="Calibri"/>
-          <w:sz w:val="22"/>
-          <w:szCs w:val="22"/>
-        </w:rPr>
-      </w:pPr>
+          <w:rStyle w:val="normaltextrun"/>
+          <w:rFonts w:ascii="Calibri" w:hAnsi="Calibri" w:cs="Calibri"/>
+          <w:sz w:val="22"/>
+          <w:szCs w:val="22"/>
+        </w:rPr>
+      </w:pPr>
+    </w:p>
+    <w:p>
+      <w:pPr>
+        <w:pStyle w:val="paragraph"/>
+        <w:numPr>
+          <w:ilvl w:val="0"/>
+          <w:numId w:val="9"/>
+        </w:numPr>
+        <w:spacing w:before="0" w:beforeAutospacing="0" w:after="0" w:afterAutospacing="0"/>
+        <w:textAlignment w:val="baseline"/>
+        <w:rPr>
+          <w:rStyle w:val="normaltextrun"/>
+          <w:rFonts w:ascii="Calibri" w:hAnsi="Calibri" w:cs="Calibri"/>
+          <w:sz w:val="22"/>
+          <w:szCs w:val="22"/>
+        </w:rPr>
+      </w:pPr>
+      <w:r>
+        <w:rPr>
+          <w:rStyle w:val="normaltextrun"/>
+          <w:rFonts w:ascii="Calibri" w:hAnsi="Calibri" w:cs="Calibri"/>
+          <w:sz w:val="22"/>
+          <w:szCs w:val="22"/>
+        </w:rPr>
+        <w:t>As checkout staff, I want to process the order and pass it to the kitchen for preparation.</w:t>
+      </w:r>
+    </w:p>
+    <w:p>
+      <w:pPr>
+        <w:pStyle w:val="paragraph"/>
+        <w:numPr>
+          <w:ilvl w:val="0"/>
+          <w:numId w:val="9"/>
+        </w:numPr>
+        <w:spacing w:before="0" w:beforeAutospacing="0" w:after="0" w:afterAutospacing="0"/>
+        <w:textAlignment w:val="baseline"/>
+        <w:rPr>
+          <w:rStyle w:val="normaltextrun"/>
+          <w:rFonts w:ascii="Calibri" w:hAnsi="Calibri" w:cs="Calibri"/>
+          <w:sz w:val="22"/>
+          <w:szCs w:val="22"/>
+        </w:rPr>
+      </w:pPr>
+      <w:r>
+        <w:rPr>
+          <w:rStyle w:val="normaltextrun"/>
+          <w:rFonts w:ascii="Calibri" w:hAnsi="Calibri" w:cs="Calibri"/>
+          <w:sz w:val="22"/>
+          <w:szCs w:val="22"/>
+        </w:rPr>
+        <w:t>As checkout staff, I want to receive notification from the kitchen when the order is ready.</w:t>
+      </w:r>
     </w:p>
     <w:p>
       <w:pPr>
@@ -262,793 +1764,112 @@
         <w:spacing w:before="0" w:beforeAutospacing="0" w:after="0" w:afterAutospacing="0"/>
         <w:textAlignment w:val="baseline"/>
         <w:rPr>
+          <w:rStyle w:val="normaltextrun"/>
+          <w:rFonts w:ascii="Calibri" w:hAnsi="Calibri" w:cs="Calibri"/>
+          <w:sz w:val="22"/>
+          <w:szCs w:val="22"/>
+        </w:rPr>
+      </w:pPr>
+    </w:p>
+    <w:p>
+      <w:pPr>
+        <w:pStyle w:val="paragraph"/>
+        <w:numPr>
+          <w:ilvl w:val="0"/>
+          <w:numId w:val="9"/>
+        </w:numPr>
+        <w:spacing w:before="0" w:beforeAutospacing="0" w:after="0" w:afterAutospacing="0"/>
+        <w:textAlignment w:val="baseline"/>
+        <w:rPr>
+          <w:rStyle w:val="normaltextrun"/>
+          <w:rFonts w:ascii="Calibri" w:hAnsi="Calibri" w:cs="Calibri"/>
+          <w:sz w:val="22"/>
+          <w:szCs w:val="22"/>
+        </w:rPr>
+      </w:pPr>
+      <w:r>
+        <w:rPr>
+          <w:rStyle w:val="normaltextrun"/>
+          <w:rFonts w:ascii="Calibri" w:hAnsi="Calibri" w:cs="Calibri"/>
+          <w:sz w:val="22"/>
+          <w:szCs w:val="22"/>
+        </w:rPr>
+        <w:t>As kitchen staff, I want the order to be processed at the checkout and passed to the kitchen.</w:t>
+      </w:r>
+    </w:p>
+    <w:p>
+      <w:pPr>
+        <w:pStyle w:val="paragraph"/>
+        <w:numPr>
+          <w:ilvl w:val="0"/>
+          <w:numId w:val="9"/>
+        </w:numPr>
+        <w:spacing w:before="0" w:beforeAutospacing="0" w:after="0" w:afterAutospacing="0"/>
+        <w:textAlignment w:val="baseline"/>
+        <w:rPr>
+          <w:rStyle w:val="normaltextrun"/>
+          <w:rFonts w:ascii="Calibri" w:hAnsi="Calibri" w:cs="Calibri"/>
+          <w:sz w:val="22"/>
+          <w:szCs w:val="22"/>
+        </w:rPr>
+      </w:pPr>
+      <w:r>
+        <w:rPr>
+          <w:rStyle w:val="normaltextrun"/>
+          <w:rFonts w:ascii="Calibri" w:hAnsi="Calibri" w:cs="Calibri"/>
+          <w:sz w:val="22"/>
+          <w:szCs w:val="22"/>
+        </w:rPr>
+        <w:t>As Kitchen staff, I want to notify checkout when the order has been prepared.</w:t>
+      </w:r>
+    </w:p>
+    <w:p>
+      <w:pPr>
+        <w:rPr>
           <w:rStyle w:val="eop"/>
+          <w:rFonts w:ascii="Calibri" w:eastAsia="Times New Roman" w:hAnsi="Calibri" w:cs="Calibri"/>
+          <w:sz w:val="22"/>
+          <w:szCs w:val="22"/>
+          <w:lang w:eastAsia="en-GB"/>
+        </w:rPr>
+      </w:pPr>
+      <w:r>
+        <w:rPr>
+          <w:rStyle w:val="eop"/>
+          <w:rFonts w:ascii="Calibri" w:hAnsi="Calibri" w:cs="Calibri"/>
+          <w:sz w:val="22"/>
+          <w:szCs w:val="22"/>
+        </w:rPr>
+        <w:br w:type="page"/>
+      </w:r>
+    </w:p>
+    <w:p>
+      <w:pPr>
+        <w:rPr>
+          <w:rStyle w:val="eop"/>
+          <w:sz w:val="32"/>
+          <w:szCs w:val="32"/>
+        </w:rPr>
+      </w:pPr>
+      <w:r>
+        <w:rPr>
+          <w:rStyle w:val="normaltextrun"/>
           <w:rFonts w:ascii="Calibri Light" w:hAnsi="Calibri Light" w:cs="Calibri Light"/>
           <w:color w:val="374C80"/>
           <w:sz w:val="32"/>
           <w:szCs w:val="32"/>
         </w:rPr>
-      </w:pPr>
-      <w:r>
-        <w:rPr>
-          <w:rStyle w:val="normaltextrun"/>
-          <w:rFonts w:ascii="Calibri Light" w:hAnsi="Calibri Light" w:cs="Calibri Light"/>
-          <w:color w:val="374C80"/>
+        <w:lastRenderedPageBreak/>
+        <w:t>User Interface Design</w:t>
+      </w:r>
+      <w:r>
+        <w:rPr>
+          <w:rStyle w:val="normaltextrun"/>
           <w:sz w:val="32"/>
           <w:szCs w:val="32"/>
         </w:rPr>
-        <w:t>User Stories</w:t>
-      </w:r>
-      <w:r>
-        <w:rPr>
-          <w:rStyle w:val="eop"/>
-          <w:rFonts w:ascii="Calibri Light" w:hAnsi="Calibri Light" w:cs="Calibri Light"/>
-          <w:color w:val="374C80"/>
-          <w:sz w:val="32"/>
-          <w:szCs w:val="32"/>
-        </w:rPr>
         <w:t> </w:t>
       </w:r>
-    </w:p>
-    <w:p>
-      <w:pPr>
-        <w:pStyle w:val="paragraph"/>
-        <w:spacing w:before="0" w:beforeAutospacing="0" w:after="0" w:afterAutospacing="0"/>
-        <w:textAlignment w:val="baseline"/>
-        <w:rPr>
-          <w:rFonts w:ascii="Segoe UI" w:hAnsi="Segoe UI" w:cs="Segoe UI"/>
-          <w:color w:val="374C80"/>
-          <w:sz w:val="18"/>
-          <w:szCs w:val="18"/>
-        </w:rPr>
-      </w:pPr>
-    </w:p>
-    <w:p>
-      <w:pPr>
-        <w:pStyle w:val="paragraph"/>
-        <w:spacing w:before="0" w:beforeAutospacing="0" w:after="0" w:afterAutospacing="0"/>
-        <w:textAlignment w:val="baseline"/>
-        <w:rPr>
-          <w:rFonts w:ascii="Segoe UI" w:hAnsi="Segoe UI" w:cs="Segoe UI"/>
-          <w:sz w:val="18"/>
-          <w:szCs w:val="18"/>
-        </w:rPr>
-      </w:pPr>
-      <w:r>
-        <w:rPr>
-          <w:rStyle w:val="normaltextrun"/>
-          <w:rFonts w:ascii="Calibri" w:hAnsi="Calibri" w:cs="Calibri"/>
-          <w:sz w:val="22"/>
-          <w:szCs w:val="22"/>
-        </w:rPr>
-        <w:t xml:space="preserve">As a </w:t>
-      </w:r>
-      <w:r>
-        <w:rPr>
-          <w:rStyle w:val="normaltextrun"/>
-          <w:rFonts w:ascii="Calibri" w:hAnsi="Calibri" w:cs="Calibri"/>
-          <w:sz w:val="22"/>
-          <w:szCs w:val="22"/>
-        </w:rPr>
-        <w:t>customer</w:t>
-      </w:r>
-      <w:r>
-        <w:rPr>
-          <w:rStyle w:val="normaltextrun"/>
-          <w:rFonts w:ascii="Calibri" w:hAnsi="Calibri" w:cs="Calibri"/>
-          <w:sz w:val="22"/>
-          <w:szCs w:val="22"/>
-        </w:rPr>
-        <w:t>, I want to be able to quickly place an order</w:t>
-      </w:r>
-      <w:r>
-        <w:rPr>
-          <w:rStyle w:val="normaltextrun"/>
-          <w:rFonts w:ascii="Calibri" w:hAnsi="Calibri" w:cs="Calibri"/>
-          <w:sz w:val="22"/>
-          <w:szCs w:val="22"/>
-        </w:rPr>
-        <w:t>.</w:t>
-      </w:r>
-    </w:p>
-    <w:p>
-      <w:pPr>
-        <w:pStyle w:val="paragraph"/>
-        <w:spacing w:before="0" w:beforeAutospacing="0" w:after="0" w:afterAutospacing="0"/>
-        <w:textAlignment w:val="baseline"/>
-        <w:rPr>
-          <w:rFonts w:ascii="Segoe UI" w:hAnsi="Segoe UI" w:cs="Segoe UI"/>
-          <w:sz w:val="18"/>
-          <w:szCs w:val="18"/>
-        </w:rPr>
-      </w:pPr>
-      <w:r>
-        <w:rPr>
-          <w:rStyle w:val="normaltextrun"/>
-          <w:rFonts w:ascii="Calibri" w:hAnsi="Calibri" w:cs="Calibri"/>
-          <w:sz w:val="22"/>
-          <w:szCs w:val="22"/>
-        </w:rPr>
-        <w:t>As a</w:t>
-      </w:r>
-      <w:r>
-        <w:rPr>
-          <w:rStyle w:val="normaltextrun"/>
-          <w:rFonts w:ascii="Calibri" w:hAnsi="Calibri" w:cs="Calibri"/>
-          <w:sz w:val="22"/>
-          <w:szCs w:val="22"/>
-        </w:rPr>
-        <w:t xml:space="preserve"> customer,</w:t>
-      </w:r>
-      <w:r>
-        <w:rPr>
-          <w:rStyle w:val="normaltextrun"/>
-          <w:rFonts w:ascii="Calibri" w:hAnsi="Calibri" w:cs="Calibri"/>
-          <w:sz w:val="22"/>
-          <w:szCs w:val="22"/>
-        </w:rPr>
-        <w:t xml:space="preserve"> I want to add multiple items to my order</w:t>
-      </w:r>
-      <w:r>
-        <w:rPr>
-          <w:rStyle w:val="normaltextrun"/>
-          <w:rFonts w:ascii="Calibri" w:hAnsi="Calibri" w:cs="Calibri"/>
-          <w:sz w:val="22"/>
-          <w:szCs w:val="22"/>
-        </w:rPr>
-        <w:t>.</w:t>
-      </w:r>
-    </w:p>
-    <w:p>
-      <w:pPr>
-        <w:pStyle w:val="paragraph"/>
-        <w:spacing w:before="0" w:beforeAutospacing="0" w:after="0" w:afterAutospacing="0"/>
-        <w:textAlignment w:val="baseline"/>
-        <w:rPr>
-          <w:rStyle w:val="normaltextrun"/>
-          <w:rFonts w:ascii="Calibri" w:hAnsi="Calibri" w:cs="Calibri"/>
-          <w:sz w:val="22"/>
-          <w:szCs w:val="22"/>
-        </w:rPr>
-      </w:pPr>
-      <w:r>
-        <w:rPr>
-          <w:rStyle w:val="normaltextrun"/>
-          <w:rFonts w:ascii="Calibri" w:hAnsi="Calibri" w:cs="Calibri"/>
-          <w:sz w:val="22"/>
-          <w:szCs w:val="22"/>
-        </w:rPr>
-        <w:t xml:space="preserve">As a </w:t>
-      </w:r>
-      <w:r>
-        <w:rPr>
-          <w:rStyle w:val="normaltextrun"/>
-          <w:rFonts w:ascii="Calibri" w:hAnsi="Calibri" w:cs="Calibri"/>
-          <w:sz w:val="22"/>
-          <w:szCs w:val="22"/>
-        </w:rPr>
-        <w:t>customer</w:t>
-      </w:r>
-      <w:r>
-        <w:rPr>
-          <w:rStyle w:val="normaltextrun"/>
-          <w:rFonts w:ascii="Calibri" w:hAnsi="Calibri" w:cs="Calibri"/>
-          <w:sz w:val="22"/>
-          <w:szCs w:val="22"/>
-        </w:rPr>
-        <w:t xml:space="preserve">, I want to be able to </w:t>
-      </w:r>
-      <w:r>
-        <w:rPr>
-          <w:rStyle w:val="normaltextrun"/>
-          <w:rFonts w:ascii="Calibri" w:hAnsi="Calibri" w:cs="Calibri"/>
-          <w:sz w:val="22"/>
-          <w:szCs w:val="22"/>
-        </w:rPr>
-        <w:t>remove items from my order.</w:t>
-      </w:r>
-    </w:p>
-    <w:p>
-      <w:pPr>
-        <w:pStyle w:val="paragraph"/>
-        <w:spacing w:before="0" w:beforeAutospacing="0" w:after="0" w:afterAutospacing="0"/>
-        <w:textAlignment w:val="baseline"/>
-        <w:rPr>
-          <w:rStyle w:val="normaltextrun"/>
-          <w:rFonts w:ascii="Calibri" w:hAnsi="Calibri" w:cs="Calibri"/>
-          <w:sz w:val="22"/>
-          <w:szCs w:val="22"/>
-        </w:rPr>
-      </w:pPr>
-      <w:r>
-        <w:rPr>
-          <w:rStyle w:val="normaltextrun"/>
-          <w:rFonts w:ascii="Calibri" w:hAnsi="Calibri" w:cs="Calibri"/>
-          <w:sz w:val="22"/>
-          <w:szCs w:val="22"/>
-        </w:rPr>
-        <w:t xml:space="preserve">As a </w:t>
-      </w:r>
-      <w:r>
-        <w:rPr>
-          <w:rStyle w:val="normaltextrun"/>
-          <w:rFonts w:ascii="Calibri" w:hAnsi="Calibri" w:cs="Calibri"/>
-          <w:sz w:val="22"/>
-          <w:szCs w:val="22"/>
-        </w:rPr>
-        <w:t>customer</w:t>
-      </w:r>
-      <w:r>
-        <w:rPr>
-          <w:rStyle w:val="normaltextrun"/>
-          <w:rFonts w:ascii="Calibri" w:hAnsi="Calibri" w:cs="Calibri"/>
-          <w:sz w:val="22"/>
-          <w:szCs w:val="22"/>
-        </w:rPr>
-        <w:t xml:space="preserve">, I want to </w:t>
-      </w:r>
-      <w:r>
-        <w:rPr>
-          <w:rStyle w:val="normaltextrun"/>
-          <w:rFonts w:ascii="Calibri" w:hAnsi="Calibri" w:cs="Calibri"/>
-          <w:sz w:val="22"/>
-          <w:szCs w:val="22"/>
-        </w:rPr>
-        <w:t>easily navigate the menu.</w:t>
-      </w:r>
-    </w:p>
-    <w:p>
-      <w:pPr>
-        <w:pStyle w:val="paragraph"/>
-        <w:spacing w:before="0" w:beforeAutospacing="0" w:after="0" w:afterAutospacing="0"/>
-        <w:textAlignment w:val="baseline"/>
-        <w:rPr>
-          <w:rStyle w:val="normaltextrun"/>
-          <w:rFonts w:ascii="Calibri" w:hAnsi="Calibri" w:cs="Calibri"/>
-          <w:sz w:val="22"/>
-          <w:szCs w:val="22"/>
-        </w:rPr>
-      </w:pPr>
-      <w:r>
-        <w:rPr>
-          <w:rStyle w:val="normaltextrun"/>
-          <w:rFonts w:ascii="Calibri" w:hAnsi="Calibri" w:cs="Calibri"/>
-          <w:sz w:val="22"/>
-          <w:szCs w:val="22"/>
-        </w:rPr>
-        <w:t xml:space="preserve">As a </w:t>
-      </w:r>
-      <w:r>
-        <w:rPr>
-          <w:rStyle w:val="normaltextrun"/>
-          <w:rFonts w:ascii="Calibri" w:hAnsi="Calibri" w:cs="Calibri"/>
-          <w:sz w:val="22"/>
-          <w:szCs w:val="22"/>
-        </w:rPr>
-        <w:t>customer</w:t>
-      </w:r>
-      <w:r>
-        <w:rPr>
-          <w:rStyle w:val="normaltextrun"/>
-          <w:rFonts w:ascii="Calibri" w:hAnsi="Calibri" w:cs="Calibri"/>
-          <w:sz w:val="22"/>
-          <w:szCs w:val="22"/>
-        </w:rPr>
-        <w:t xml:space="preserve">, I want to see pictures </w:t>
-      </w:r>
-      <w:r>
-        <w:rPr>
-          <w:rStyle w:val="normaltextrun"/>
-          <w:rFonts w:ascii="Calibri" w:hAnsi="Calibri" w:cs="Calibri"/>
-          <w:sz w:val="22"/>
-          <w:szCs w:val="22"/>
-        </w:rPr>
-        <w:t xml:space="preserve">and descriptions </w:t>
-      </w:r>
-      <w:r>
-        <w:rPr>
-          <w:rStyle w:val="normaltextrun"/>
-          <w:rFonts w:ascii="Calibri" w:hAnsi="Calibri" w:cs="Calibri"/>
-          <w:sz w:val="22"/>
-          <w:szCs w:val="22"/>
-        </w:rPr>
-        <w:t xml:space="preserve">of the </w:t>
-      </w:r>
-      <w:r>
-        <w:rPr>
-          <w:rStyle w:val="normaltextrun"/>
-          <w:rFonts w:ascii="Calibri" w:hAnsi="Calibri" w:cs="Calibri"/>
-          <w:sz w:val="22"/>
-          <w:szCs w:val="22"/>
-        </w:rPr>
-        <w:t>menu items.</w:t>
-      </w:r>
-    </w:p>
-    <w:p>
-      <w:pPr>
-        <w:pStyle w:val="paragraph"/>
-        <w:spacing w:before="0" w:beforeAutospacing="0" w:after="0" w:afterAutospacing="0"/>
-        <w:textAlignment w:val="baseline"/>
-        <w:rPr>
-          <w:rStyle w:val="normaltextrun"/>
-          <w:rFonts w:ascii="Calibri" w:hAnsi="Calibri" w:cs="Calibri"/>
-          <w:sz w:val="22"/>
-          <w:szCs w:val="22"/>
-        </w:rPr>
-      </w:pPr>
-      <w:r>
-        <w:rPr>
-          <w:rStyle w:val="normaltextrun"/>
-          <w:rFonts w:ascii="Calibri" w:hAnsi="Calibri" w:cs="Calibri"/>
-          <w:sz w:val="22"/>
-          <w:szCs w:val="22"/>
-        </w:rPr>
-        <w:t>As a customer, I want to clearly see the pricing at every step.</w:t>
-      </w:r>
-    </w:p>
-    <w:p>
-      <w:pPr>
-        <w:pStyle w:val="paragraph"/>
-        <w:spacing w:before="0" w:beforeAutospacing="0" w:after="0" w:afterAutospacing="0"/>
-        <w:textAlignment w:val="baseline"/>
-        <w:rPr>
-          <w:rStyle w:val="normaltextrun"/>
-          <w:rFonts w:ascii="Calibri" w:hAnsi="Calibri" w:cs="Calibri"/>
-          <w:sz w:val="22"/>
-          <w:szCs w:val="22"/>
-        </w:rPr>
-      </w:pPr>
-    </w:p>
-    <w:p>
-      <w:pPr>
-        <w:pStyle w:val="paragraph"/>
-        <w:spacing w:before="0" w:beforeAutospacing="0" w:after="0" w:afterAutospacing="0"/>
-        <w:textAlignment w:val="baseline"/>
-        <w:rPr>
-          <w:rStyle w:val="normaltextrun"/>
-          <w:rFonts w:ascii="Calibri" w:hAnsi="Calibri" w:cs="Calibri"/>
-          <w:sz w:val="22"/>
-          <w:szCs w:val="22"/>
-        </w:rPr>
-      </w:pPr>
-      <w:r>
-        <w:rPr>
-          <w:rStyle w:val="normaltextrun"/>
-          <w:rFonts w:ascii="Calibri" w:hAnsi="Calibri" w:cs="Calibri"/>
-          <w:sz w:val="22"/>
-          <w:szCs w:val="22"/>
-        </w:rPr>
-        <w:t xml:space="preserve">As checkout staff, I want to </w:t>
-      </w:r>
-      <w:r>
-        <w:rPr>
-          <w:rStyle w:val="normaltextrun"/>
-          <w:rFonts w:ascii="Calibri" w:hAnsi="Calibri" w:cs="Calibri"/>
-          <w:sz w:val="22"/>
-          <w:szCs w:val="22"/>
-        </w:rPr>
-        <w:t>receive customer orders automatically at the checkout</w:t>
-      </w:r>
-      <w:r>
-        <w:rPr>
-          <w:rStyle w:val="normaltextrun"/>
-          <w:rFonts w:ascii="Calibri" w:hAnsi="Calibri" w:cs="Calibri"/>
-          <w:sz w:val="22"/>
-          <w:szCs w:val="22"/>
-        </w:rPr>
-        <w:t>.</w:t>
-      </w:r>
-    </w:p>
-    <w:p>
-      <w:pPr>
-        <w:pStyle w:val="paragraph"/>
-        <w:spacing w:before="0" w:beforeAutospacing="0" w:after="0" w:afterAutospacing="0"/>
-        <w:textAlignment w:val="baseline"/>
-        <w:rPr>
-          <w:rStyle w:val="normaltextrun"/>
-          <w:rFonts w:ascii="Calibri" w:hAnsi="Calibri" w:cs="Calibri"/>
-          <w:sz w:val="22"/>
-          <w:szCs w:val="22"/>
-        </w:rPr>
-      </w:pPr>
-      <w:r>
-        <w:rPr>
-          <w:rStyle w:val="normaltextrun"/>
-          <w:rFonts w:ascii="Calibri" w:hAnsi="Calibri" w:cs="Calibri"/>
-          <w:sz w:val="22"/>
-          <w:szCs w:val="22"/>
-        </w:rPr>
-        <w:t>As checkout staff, I want the order ID to announce to the customer when the order is ready for collection.</w:t>
-      </w:r>
-    </w:p>
-    <w:p>
-      <w:pPr>
-        <w:pStyle w:val="paragraph"/>
-        <w:spacing w:before="0" w:beforeAutospacing="0" w:after="0" w:afterAutospacing="0"/>
-        <w:textAlignment w:val="baseline"/>
-        <w:rPr>
-          <w:rStyle w:val="normaltextrun"/>
-          <w:rFonts w:ascii="Calibri" w:hAnsi="Calibri" w:cs="Calibri"/>
-          <w:sz w:val="22"/>
-          <w:szCs w:val="22"/>
-        </w:rPr>
-      </w:pPr>
-    </w:p>
-    <w:p>
-      <w:pPr>
-        <w:pStyle w:val="paragraph"/>
-        <w:spacing w:before="0" w:beforeAutospacing="0" w:after="0" w:afterAutospacing="0"/>
-        <w:textAlignment w:val="baseline"/>
-        <w:rPr>
-          <w:rStyle w:val="normaltextrun"/>
-          <w:rFonts w:ascii="Calibri" w:hAnsi="Calibri" w:cs="Calibri"/>
-          <w:sz w:val="22"/>
-          <w:szCs w:val="22"/>
-        </w:rPr>
-      </w:pPr>
-      <w:r>
-        <w:rPr>
-          <w:rStyle w:val="normaltextrun"/>
-          <w:rFonts w:ascii="Calibri" w:hAnsi="Calibri" w:cs="Calibri"/>
-          <w:sz w:val="22"/>
-          <w:szCs w:val="22"/>
-        </w:rPr>
-        <w:t>As the restaurant owner</w:t>
-      </w:r>
-      <w:r>
-        <w:rPr>
-          <w:rStyle w:val="normaltextrun"/>
-          <w:rFonts w:ascii="Calibri" w:hAnsi="Calibri" w:cs="Calibri"/>
-          <w:sz w:val="22"/>
-          <w:szCs w:val="22"/>
-        </w:rPr>
-        <w:t>,</w:t>
-      </w:r>
-      <w:r>
-        <w:rPr>
-          <w:rStyle w:val="normaltextrun"/>
-          <w:rFonts w:ascii="Calibri" w:hAnsi="Calibri" w:cs="Calibri"/>
-          <w:sz w:val="22"/>
-          <w:szCs w:val="22"/>
-        </w:rPr>
-        <w:t xml:space="preserve"> I want to </w:t>
-      </w:r>
-      <w:r>
-        <w:rPr>
-          <w:rStyle w:val="normaltextrun"/>
-          <w:rFonts w:ascii="Calibri" w:hAnsi="Calibri" w:cs="Calibri"/>
-          <w:sz w:val="22"/>
-          <w:szCs w:val="22"/>
-        </w:rPr>
-        <w:t>reduce staff time and resources in taking customer orders.</w:t>
-      </w:r>
-    </w:p>
-    <w:p>
-      <w:pPr>
-        <w:pStyle w:val="paragraph"/>
-        <w:spacing w:before="0" w:beforeAutospacing="0" w:after="0" w:afterAutospacing="0"/>
-        <w:textAlignment w:val="baseline"/>
-        <w:rPr>
-          <w:rStyle w:val="normaltextrun"/>
-          <w:rFonts w:ascii="Calibri" w:hAnsi="Calibri" w:cs="Calibri"/>
-          <w:sz w:val="22"/>
-          <w:szCs w:val="22"/>
-        </w:rPr>
-      </w:pPr>
-    </w:p>
-    <w:p>
-      <w:pPr>
-        <w:pStyle w:val="paragraph"/>
-        <w:spacing w:before="0" w:beforeAutospacing="0" w:after="0" w:afterAutospacing="0"/>
-        <w:textAlignment w:val="baseline"/>
-        <w:rPr>
-          <w:rStyle w:val="normaltextrun"/>
-          <w:rFonts w:ascii="Calibri" w:hAnsi="Calibri" w:cs="Calibri"/>
-          <w:b/>
-          <w:bCs/>
-          <w:i/>
-          <w:iCs/>
-          <w:sz w:val="22"/>
-          <w:szCs w:val="22"/>
-        </w:rPr>
-      </w:pPr>
-      <w:r>
-        <w:rPr>
-          <w:rStyle w:val="normaltextrun"/>
-          <w:rFonts w:ascii="Calibri" w:hAnsi="Calibri" w:cs="Calibri"/>
-          <w:b/>
-          <w:bCs/>
-          <w:i/>
-          <w:iCs/>
-          <w:sz w:val="22"/>
-          <w:szCs w:val="22"/>
-        </w:rPr>
-        <w:t xml:space="preserve">A few additional user stories aren’t covered in this </w:t>
-      </w:r>
-      <w:r>
-        <w:rPr>
-          <w:rStyle w:val="normaltextrun"/>
-          <w:rFonts w:ascii="Calibri" w:hAnsi="Calibri" w:cs="Calibri"/>
-          <w:b/>
-          <w:bCs/>
-          <w:i/>
-          <w:iCs/>
-          <w:sz w:val="22"/>
-          <w:szCs w:val="22"/>
-        </w:rPr>
-        <w:t>pro</w:t>
-      </w:r>
-      <w:r>
-        <w:rPr>
-          <w:rStyle w:val="normaltextrun"/>
-          <w:rFonts w:ascii="Calibri" w:hAnsi="Calibri" w:cs="Calibri"/>
-          <w:b/>
-          <w:bCs/>
-          <w:i/>
-          <w:iCs/>
-          <w:sz w:val="22"/>
-          <w:szCs w:val="22"/>
-        </w:rPr>
-        <w:t>totype</w:t>
-      </w:r>
-      <w:r>
-        <w:rPr>
-          <w:rStyle w:val="normaltextrun"/>
-          <w:rFonts w:ascii="Calibri" w:hAnsi="Calibri" w:cs="Calibri"/>
-          <w:b/>
-          <w:bCs/>
-          <w:i/>
-          <w:iCs/>
-          <w:sz w:val="22"/>
-          <w:szCs w:val="22"/>
-        </w:rPr>
-        <w:t xml:space="preserve"> but should be considered for the future</w:t>
-      </w:r>
-      <w:r>
-        <w:rPr>
-          <w:rStyle w:val="normaltextrun"/>
-          <w:rFonts w:ascii="Calibri" w:hAnsi="Calibri" w:cs="Calibri"/>
-          <w:b/>
-          <w:bCs/>
-          <w:i/>
-          <w:iCs/>
-          <w:sz w:val="22"/>
-          <w:szCs w:val="22"/>
-        </w:rPr>
-        <w:t xml:space="preserve"> if the client plans to </w:t>
-      </w:r>
-      <w:r>
-        <w:rPr>
-          <w:rStyle w:val="normaltextrun"/>
-          <w:rFonts w:ascii="Calibri" w:hAnsi="Calibri" w:cs="Calibri"/>
-          <w:b/>
-          <w:bCs/>
-          <w:i/>
-          <w:iCs/>
-          <w:sz w:val="22"/>
-          <w:szCs w:val="22"/>
-        </w:rPr>
-        <w:t xml:space="preserve">make the system fully </w:t>
-      </w:r>
-      <w:r>
-        <w:rPr>
-          <w:rStyle w:val="normaltextrun"/>
-          <w:rFonts w:ascii="Calibri" w:hAnsi="Calibri" w:cs="Calibri"/>
-          <w:b/>
-          <w:bCs/>
-          <w:i/>
-          <w:iCs/>
-          <w:sz w:val="22"/>
-          <w:szCs w:val="22"/>
-        </w:rPr>
-        <w:t>digital</w:t>
-      </w:r>
-      <w:r>
-        <w:rPr>
-          <w:rStyle w:val="normaltextrun"/>
-          <w:rFonts w:ascii="Calibri" w:hAnsi="Calibri" w:cs="Calibri"/>
-          <w:b/>
-          <w:bCs/>
-          <w:i/>
-          <w:iCs/>
-          <w:sz w:val="22"/>
-          <w:szCs w:val="22"/>
-        </w:rPr>
-        <w:t>.</w:t>
-      </w:r>
-    </w:p>
-    <w:p>
-      <w:pPr>
-        <w:pStyle w:val="paragraph"/>
-        <w:spacing w:before="0" w:beforeAutospacing="0" w:after="0" w:afterAutospacing="0"/>
-        <w:textAlignment w:val="baseline"/>
-        <w:rPr>
-          <w:rStyle w:val="normaltextrun"/>
-          <w:rFonts w:ascii="Calibri" w:hAnsi="Calibri" w:cs="Calibri"/>
-          <w:sz w:val="22"/>
-          <w:szCs w:val="22"/>
-        </w:rPr>
-      </w:pPr>
-    </w:p>
-    <w:p>
-      <w:pPr>
-        <w:pStyle w:val="paragraph"/>
-        <w:spacing w:before="0" w:beforeAutospacing="0" w:after="0" w:afterAutospacing="0"/>
-        <w:textAlignment w:val="baseline"/>
-        <w:rPr>
-          <w:rStyle w:val="normaltextrun"/>
-          <w:rFonts w:ascii="Calibri" w:hAnsi="Calibri" w:cs="Calibri"/>
-          <w:sz w:val="22"/>
-          <w:szCs w:val="22"/>
-        </w:rPr>
-      </w:pPr>
-      <w:r>
-        <w:rPr>
-          <w:rStyle w:val="normaltextrun"/>
-          <w:rFonts w:ascii="Calibri" w:hAnsi="Calibri" w:cs="Calibri"/>
-          <w:sz w:val="22"/>
-          <w:szCs w:val="22"/>
-        </w:rPr>
-        <w:t>As checkout staff, I want to process the order and pass it to the kitchen for preparation.</w:t>
-      </w:r>
-    </w:p>
-    <w:p>
-      <w:pPr>
-        <w:pStyle w:val="paragraph"/>
-        <w:spacing w:before="0" w:beforeAutospacing="0" w:after="0" w:afterAutospacing="0"/>
-        <w:textAlignment w:val="baseline"/>
-        <w:rPr>
-          <w:rStyle w:val="normaltextrun"/>
-          <w:rFonts w:ascii="Calibri" w:hAnsi="Calibri" w:cs="Calibri"/>
-          <w:sz w:val="22"/>
-          <w:szCs w:val="22"/>
-        </w:rPr>
-      </w:pPr>
-      <w:r>
-        <w:rPr>
-          <w:rStyle w:val="normaltextrun"/>
-          <w:rFonts w:ascii="Calibri" w:hAnsi="Calibri" w:cs="Calibri"/>
-          <w:sz w:val="22"/>
-          <w:szCs w:val="22"/>
-        </w:rPr>
-        <w:t>As checkout staff, I want to receive notification from the kitchen when the order is ready.</w:t>
-      </w:r>
-    </w:p>
-    <w:p>
-      <w:pPr>
-        <w:pStyle w:val="paragraph"/>
-        <w:spacing w:before="0" w:beforeAutospacing="0" w:after="0" w:afterAutospacing="0"/>
-        <w:textAlignment w:val="baseline"/>
-        <w:rPr>
-          <w:rStyle w:val="normaltextrun"/>
-          <w:rFonts w:ascii="Calibri" w:hAnsi="Calibri" w:cs="Calibri"/>
-          <w:sz w:val="22"/>
-          <w:szCs w:val="22"/>
-        </w:rPr>
-      </w:pPr>
-    </w:p>
-    <w:p>
-      <w:pPr>
-        <w:pStyle w:val="paragraph"/>
-        <w:spacing w:before="0" w:beforeAutospacing="0" w:after="0" w:afterAutospacing="0"/>
-        <w:textAlignment w:val="baseline"/>
-        <w:rPr>
-          <w:rStyle w:val="normaltextrun"/>
-          <w:rFonts w:ascii="Calibri" w:hAnsi="Calibri" w:cs="Calibri"/>
-          <w:sz w:val="22"/>
-          <w:szCs w:val="22"/>
-        </w:rPr>
-      </w:pPr>
-      <w:r>
-        <w:rPr>
-          <w:rStyle w:val="normaltextrun"/>
-          <w:rFonts w:ascii="Calibri" w:hAnsi="Calibri" w:cs="Calibri"/>
-          <w:sz w:val="22"/>
-          <w:szCs w:val="22"/>
-        </w:rPr>
-        <w:t>As kitchen staff, I want the order to be processed at the checkout and passed to the kitchen.</w:t>
-      </w:r>
-    </w:p>
-    <w:p>
-      <w:pPr>
-        <w:pStyle w:val="paragraph"/>
-        <w:spacing w:before="0" w:beforeAutospacing="0" w:after="0" w:afterAutospacing="0"/>
-        <w:textAlignment w:val="baseline"/>
-        <w:rPr>
-          <w:rStyle w:val="normaltextrun"/>
-          <w:rFonts w:ascii="Calibri" w:hAnsi="Calibri" w:cs="Calibri"/>
-          <w:sz w:val="22"/>
-          <w:szCs w:val="22"/>
-        </w:rPr>
-      </w:pPr>
-      <w:r>
-        <w:rPr>
-          <w:rStyle w:val="normaltextrun"/>
-          <w:rFonts w:ascii="Calibri" w:hAnsi="Calibri" w:cs="Calibri"/>
-          <w:sz w:val="22"/>
-          <w:szCs w:val="22"/>
-        </w:rPr>
-        <w:t>As Kitchen staff, I want to notify checkout when the order has been prepared.</w:t>
-      </w:r>
-    </w:p>
-    <w:p>
-      <w:pPr>
-        <w:pStyle w:val="paragraph"/>
-        <w:spacing w:before="0" w:beforeAutospacing="0" w:after="0" w:afterAutospacing="0"/>
-        <w:textAlignment w:val="baseline"/>
-        <w:rPr>
-          <w:rStyle w:val="eop"/>
-          <w:rFonts w:ascii="Calibri" w:hAnsi="Calibri" w:cs="Calibri"/>
-          <w:sz w:val="22"/>
-          <w:szCs w:val="22"/>
-        </w:rPr>
-      </w:pPr>
-    </w:p>
-    <w:p>
-      <w:pPr>
-        <w:rPr>
-          <w:rStyle w:val="eop"/>
-          <w:rFonts w:ascii="Calibri" w:eastAsia="Times New Roman" w:hAnsi="Calibri" w:cs="Calibri"/>
-          <w:sz w:val="22"/>
-          <w:szCs w:val="22"/>
-          <w:lang w:eastAsia="en-GB"/>
-        </w:rPr>
-      </w:pPr>
-      <w:r>
-        <w:rPr>
-          <w:rStyle w:val="eop"/>
-          <w:rFonts w:ascii="Calibri" w:hAnsi="Calibri" w:cs="Calibri"/>
-          <w:sz w:val="22"/>
-          <w:szCs w:val="22"/>
-        </w:rPr>
-        <w:br w:type="page"/>
-      </w:r>
-    </w:p>
-    <w:p>
-      <w:pPr>
-        <w:pStyle w:val="paragraph"/>
-        <w:spacing w:before="0" w:beforeAutospacing="0" w:after="0" w:afterAutospacing="0"/>
-        <w:textAlignment w:val="baseline"/>
-        <w:rPr>
-          <w:rStyle w:val="eop"/>
-          <w:sz w:val="32"/>
-          <w:szCs w:val="32"/>
-        </w:rPr>
-      </w:pPr>
-      <w:r>
-        <w:rPr>
-          <w:rStyle w:val="normaltextrun"/>
-          <w:rFonts w:ascii="Calibri Light" w:hAnsi="Calibri Light" w:cs="Calibri Light"/>
-          <w:color w:val="374C80"/>
-          <w:sz w:val="32"/>
-          <w:szCs w:val="32"/>
-        </w:rPr>
-        <w:lastRenderedPageBreak/>
-        <w:t>User Interface Design</w:t>
-      </w:r>
-      <w:r>
-        <w:rPr>
-          <w:rStyle w:val="normaltextrun"/>
-          <w:sz w:val="32"/>
-          <w:szCs w:val="32"/>
-        </w:rPr>
-        <w:t> </w:t>
-      </w:r>
-    </w:p>
-    <w:p>
-      <w:pPr>
-        <w:pStyle w:val="paragraph"/>
-        <w:spacing w:before="0" w:beforeAutospacing="0" w:after="0" w:afterAutospacing="0"/>
-        <w:textAlignment w:val="baseline"/>
-        <w:rPr>
-          <w:rStyle w:val="eop"/>
-          <w:rFonts w:ascii="Calibri Light" w:hAnsi="Calibri Light" w:cs="Calibri Light"/>
-          <w:color w:val="374C80"/>
-          <w:sz w:val="26"/>
-          <w:szCs w:val="26"/>
-          <w:shd w:val="clear" w:color="auto" w:fill="FFFFFF"/>
-        </w:rPr>
-      </w:pPr>
     </w:p>
     <w:p>
       <w:pPr>
@@ -1455,6 +2276,7 @@
       <w:pPr>
         <w:pStyle w:val="paragraph"/>
         <w:spacing w:before="0" w:beforeAutospacing="0" w:after="0" w:afterAutospacing="0"/>
+        <w:jc w:val="center"/>
         <w:textAlignment w:val="baseline"/>
         <w:rPr>
           <w:rStyle w:val="normaltextrun"/>
@@ -1475,10 +2297,10 @@
           <w:szCs w:val="32"/>
         </w:rPr>
         <w:drawing>
-          <wp:inline distT="0" distB="0" distL="0" distR="0" wp14:anchorId="7DE7FA11" wp14:editId="1EC4C54D">
-            <wp:extent cx="6645910" cy="5288280"/>
-            <wp:effectExtent l="0" t="0" r="2540" b="7620"/>
-            <wp:docPr id="330729439" name="Picture 3" descr="A screenshot of a computer screen&#10;&#10;Description automatically generated"/>
+          <wp:inline distT="0" distB="0" distL="0" distR="0" wp14:anchorId="7DE7FA11" wp14:editId="39EB36E8">
+            <wp:extent cx="6242818" cy="5288280"/>
+            <wp:effectExtent l="0" t="0" r="5715" b="7620"/>
+            <wp:docPr id="330729439" name="Picture 3"/>
             <wp:cNvGraphicFramePr>
               <a:graphicFrameLocks xmlns:a="http://schemas.openxmlformats.org/drawingml/2006/main" noChangeAspect="1"/>
             </wp:cNvGraphicFramePr>
@@ -1486,7 +2308,7 @@
               <a:graphicData uri="http://schemas.openxmlformats.org/drawingml/2006/picture">
                 <pic:pic xmlns:pic="http://schemas.openxmlformats.org/drawingml/2006/picture">
                   <pic:nvPicPr>
-                    <pic:cNvPr id="330729439" name="Picture 3" descr="A screenshot of a computer screen&#10;&#10;Description automatically generated"/>
+                    <pic:cNvPr id="330729439" name="Picture 3"/>
                     <pic:cNvPicPr/>
                   </pic:nvPicPr>
                   <pic:blipFill>
@@ -1504,7 +2326,7 @@
                   <pic:spPr>
                     <a:xfrm>
                       <a:off x="0" y="0"/>
-                      <a:ext cx="6645910" cy="5288280"/>
+                      <a:ext cx="6242818" cy="5288280"/>
                     </a:xfrm>
                     <a:prstGeom prst="rect">
                       <a:avLst/>
@@ -3372,6 +4194,7 @@
         </w:rPr>
         <w:t xml:space="preserve">to </w:t>
       </w:r>
+      <w:proofErr w:type="gramStart"/>
       <w:r>
         <w:rPr>
           <w:rFonts w:ascii="JetBrains Mono" w:hAnsi="JetBrains Mono" w:cs="JetBrains Mono"/>
@@ -3381,6 +4204,7 @@
         </w:rPr>
         <w:t>total</w:t>
       </w:r>
+      <w:proofErr w:type="gramEnd"/>
     </w:p>
     <w:p>
       <w:pPr>
@@ -3519,6 +4343,7 @@
         </w:rPr>
         <w:t xml:space="preserve"> </w:t>
       </w:r>
+      <w:proofErr w:type="gramStart"/>
       <w:r>
         <w:rPr>
           <w:rFonts w:ascii="JetBrains Mono" w:hAnsi="JetBrains Mono" w:cs="JetBrains Mono"/>
@@ -3528,6 +4353,7 @@
         </w:rPr>
         <w:t>discount</w:t>
       </w:r>
+      <w:proofErr w:type="gramEnd"/>
     </w:p>
     <w:p>
       <w:pPr>
@@ -3954,8 +4780,13 @@
           </w:tcPr>
           <w:p>
             <w:r>
-              <w:t>As expected</w:t>
-            </w:r>
+              <w:t xml:space="preserve">As </w:t>
+            </w:r>
+            <w:proofErr w:type="gramStart"/>
+            <w:r>
+              <w:t>expected</w:t>
+            </w:r>
+            <w:proofErr w:type="gramEnd"/>
           </w:p>
         </w:tc>
         <w:tc>
@@ -4018,8 +4849,13 @@
           </w:tcPr>
           <w:p>
             <w:r>
-              <w:t>As expected</w:t>
-            </w:r>
+              <w:t xml:space="preserve">As </w:t>
+            </w:r>
+            <w:proofErr w:type="gramStart"/>
+            <w:r>
+              <w:t>expected</w:t>
+            </w:r>
+            <w:proofErr w:type="gramEnd"/>
           </w:p>
         </w:tc>
         <w:tc>
@@ -4088,8 +4924,13 @@
               <w:t>s</w:t>
             </w:r>
             <w:r>
-              <w:t xml:space="preserve"> expected</w:t>
-            </w:r>
+              <w:t xml:space="preserve"> </w:t>
+            </w:r>
+            <w:proofErr w:type="gramStart"/>
+            <w:r>
+              <w:t>expected</w:t>
+            </w:r>
+            <w:proofErr w:type="gramEnd"/>
           </w:p>
         </w:tc>
         <w:tc>
@@ -4155,8 +4996,13 @@
           </w:tcPr>
           <w:p>
             <w:r>
-              <w:t>As expected</w:t>
-            </w:r>
+              <w:t xml:space="preserve">As </w:t>
+            </w:r>
+            <w:proofErr w:type="gramStart"/>
+            <w:r>
+              <w:t>expected</w:t>
+            </w:r>
+            <w:proofErr w:type="gramEnd"/>
           </w:p>
         </w:tc>
         <w:tc>
@@ -4216,8 +5062,13 @@
           </w:tcPr>
           <w:p>
             <w:r>
-              <w:t>As expected</w:t>
-            </w:r>
+              <w:t xml:space="preserve">As </w:t>
+            </w:r>
+            <w:proofErr w:type="gramStart"/>
+            <w:r>
+              <w:t>expected</w:t>
+            </w:r>
+            <w:proofErr w:type="gramEnd"/>
           </w:p>
         </w:tc>
         <w:tc>
@@ -4230,7 +5081,11 @@
           <w:tcPr>
             <w:tcW w:w="1030" w:type="dxa"/>
           </w:tcPr>
-          <w:p/>
+          <w:p>
+            <w:r>
+              <w:t>Pass</w:t>
+            </w:r>
+          </w:p>
         </w:tc>
       </w:tr>
       <w:tr>
@@ -4562,8 +5417,13 @@
           </w:tcPr>
           <w:p>
             <w:r>
-              <w:t>As expected</w:t>
-            </w:r>
+              <w:t xml:space="preserve">As </w:t>
+            </w:r>
+            <w:proofErr w:type="gramStart"/>
+            <w:r>
+              <w:t>expected</w:t>
+            </w:r>
+            <w:proofErr w:type="gramEnd"/>
           </w:p>
         </w:tc>
         <w:tc>
@@ -4623,8 +5483,13 @@
           </w:tcPr>
           <w:p>
             <w:r>
-              <w:t>As expected</w:t>
-            </w:r>
+              <w:t xml:space="preserve">As </w:t>
+            </w:r>
+            <w:proofErr w:type="gramStart"/>
+            <w:r>
+              <w:t>expected</w:t>
+            </w:r>
+            <w:proofErr w:type="gramEnd"/>
           </w:p>
         </w:tc>
         <w:tc>
@@ -4690,8 +5555,13 @@
           </w:tcPr>
           <w:p>
             <w:r>
-              <w:t>As expected</w:t>
-            </w:r>
+              <w:t xml:space="preserve">As </w:t>
+            </w:r>
+            <w:proofErr w:type="gramStart"/>
+            <w:r>
+              <w:t>expected</w:t>
+            </w:r>
+            <w:proofErr w:type="gramEnd"/>
           </w:p>
         </w:tc>
         <w:tc>
@@ -5039,8 +5909,13 @@
           </w:tcPr>
           <w:p>
             <w:r>
-              <w:t>As expected</w:t>
-            </w:r>
+              <w:t xml:space="preserve">As </w:t>
+            </w:r>
+            <w:proofErr w:type="gramStart"/>
+            <w:r>
+              <w:t>expected</w:t>
+            </w:r>
+            <w:proofErr w:type="gramEnd"/>
           </w:p>
         </w:tc>
         <w:tc>
@@ -5121,8 +5996,13 @@
           </w:tcPr>
           <w:p>
             <w:r>
-              <w:t>As expected</w:t>
-            </w:r>
+              <w:t xml:space="preserve">As </w:t>
+            </w:r>
+            <w:proofErr w:type="gramStart"/>
+            <w:r>
+              <w:t>expected</w:t>
+            </w:r>
+            <w:proofErr w:type="gramEnd"/>
           </w:p>
         </w:tc>
         <w:tc>
@@ -5182,8 +6062,13 @@
           </w:tcPr>
           <w:p>
             <w:r>
-              <w:t>As Expected</w:t>
-            </w:r>
+              <w:t xml:space="preserve">As </w:t>
+            </w:r>
+            <w:proofErr w:type="gramStart"/>
+            <w:r>
+              <w:t>Expected</w:t>
+            </w:r>
+            <w:proofErr w:type="gramEnd"/>
           </w:p>
         </w:tc>
         <w:tc>
@@ -5249,8 +6134,13 @@
           </w:tcPr>
           <w:p>
             <w:r>
-              <w:t>As Expected</w:t>
-            </w:r>
+              <w:t xml:space="preserve">As </w:t>
+            </w:r>
+            <w:proofErr w:type="gramStart"/>
+            <w:r>
+              <w:t>Expected</w:t>
+            </w:r>
+            <w:proofErr w:type="gramEnd"/>
           </w:p>
         </w:tc>
         <w:tc>
@@ -5322,8 +6212,13 @@
           </w:tcPr>
           <w:p>
             <w:r>
-              <w:t>As expected</w:t>
-            </w:r>
+              <w:t xml:space="preserve">As </w:t>
+            </w:r>
+            <w:proofErr w:type="gramStart"/>
+            <w:r>
+              <w:t>expected</w:t>
+            </w:r>
+            <w:proofErr w:type="gramEnd"/>
           </w:p>
         </w:tc>
         <w:tc>
@@ -5386,8 +6281,13 @@
           </w:tcPr>
           <w:p>
             <w:r>
-              <w:t>As expected</w:t>
-            </w:r>
+              <w:t xml:space="preserve">As </w:t>
+            </w:r>
+            <w:proofErr w:type="gramStart"/>
+            <w:r>
+              <w:t>expected</w:t>
+            </w:r>
+            <w:proofErr w:type="gramEnd"/>
           </w:p>
         </w:tc>
         <w:tc>
@@ -5453,8 +6353,13 @@
           </w:tcPr>
           <w:p>
             <w:r>
-              <w:t>As expected</w:t>
-            </w:r>
+              <w:t xml:space="preserve">As </w:t>
+            </w:r>
+            <w:proofErr w:type="gramStart"/>
+            <w:r>
+              <w:t>expected</w:t>
+            </w:r>
+            <w:proofErr w:type="gramEnd"/>
           </w:p>
         </w:tc>
         <w:tc>
@@ -5520,8 +6425,13 @@
           </w:tcPr>
           <w:p>
             <w:r>
-              <w:t>As expected</w:t>
-            </w:r>
+              <w:t xml:space="preserve">As </w:t>
+            </w:r>
+            <w:proofErr w:type="gramStart"/>
+            <w:r>
+              <w:t>expected</w:t>
+            </w:r>
+            <w:proofErr w:type="gramEnd"/>
           </w:p>
         </w:tc>
         <w:tc>
@@ -5534,7 +6444,11 @@
           <w:tcPr>
             <w:tcW w:w="1030" w:type="dxa"/>
           </w:tcPr>
-          <w:p/>
+          <w:p>
+            <w:r>
+              <w:t>Pass</w:t>
+            </w:r>
+          </w:p>
         </w:tc>
       </w:tr>
       <w:tr>
@@ -5583,8 +6497,13 @@
           </w:tcPr>
           <w:p>
             <w:r>
-              <w:t>As Expected</w:t>
-            </w:r>
+              <w:t xml:space="preserve">As </w:t>
+            </w:r>
+            <w:proofErr w:type="gramStart"/>
+            <w:r>
+              <w:t>Expected</w:t>
+            </w:r>
+            <w:proofErr w:type="gramEnd"/>
           </w:p>
         </w:tc>
         <w:tc>
@@ -5728,8 +6647,21 @@
           <w:sz w:val="28"/>
           <w:szCs w:val="28"/>
         </w:rPr>
-        <w:t xml:space="preserve"> dialog</w:t>
-      </w:r>
+        <w:t xml:space="preserve"> </w:t>
+      </w:r>
+      <w:proofErr w:type="gramStart"/>
+      <w:r>
+        <w:rPr>
+          <w:rStyle w:val="normaltextrun"/>
+          <w:rFonts w:ascii="Calibri" w:hAnsi="Calibri" w:cs="Calibri"/>
+          <w:b/>
+          <w:bCs/>
+          <w:sz w:val="28"/>
+          <w:szCs w:val="28"/>
+        </w:rPr>
+        <w:t>dialog</w:t>
+      </w:r>
+      <w:proofErr w:type="gramEnd"/>
     </w:p>
     <w:p>
       <w:pPr>
@@ -5956,8 +6888,13 @@
           </w:tcPr>
           <w:p>
             <w:r>
-              <w:t>As expected</w:t>
-            </w:r>
+              <w:t xml:space="preserve">As </w:t>
+            </w:r>
+            <w:proofErr w:type="gramStart"/>
+            <w:r>
+              <w:t>expected</w:t>
+            </w:r>
+            <w:proofErr w:type="gramEnd"/>
           </w:p>
         </w:tc>
         <w:tc>
@@ -6017,8 +6954,13 @@
           </w:tcPr>
           <w:p>
             <w:r>
-              <w:t>As expected</w:t>
-            </w:r>
+              <w:t xml:space="preserve">As </w:t>
+            </w:r>
+            <w:proofErr w:type="gramStart"/>
+            <w:r>
+              <w:t>expected</w:t>
+            </w:r>
+            <w:proofErr w:type="gramEnd"/>
           </w:p>
         </w:tc>
         <w:tc>
@@ -6081,8 +7023,13 @@
           </w:tcPr>
           <w:p>
             <w:r>
-              <w:t>As expected</w:t>
-            </w:r>
+              <w:t xml:space="preserve">As </w:t>
+            </w:r>
+            <w:proofErr w:type="gramStart"/>
+            <w:r>
+              <w:t>expected</w:t>
+            </w:r>
+            <w:proofErr w:type="gramEnd"/>
           </w:p>
         </w:tc>
         <w:tc>
@@ -6095,7 +7042,11 @@
           <w:tcPr>
             <w:tcW w:w="1030" w:type="dxa"/>
           </w:tcPr>
-          <w:p/>
+          <w:p>
+            <w:r>
+              <w:t>Pass</w:t>
+            </w:r>
+          </w:p>
         </w:tc>
       </w:tr>
       <w:tr>
@@ -6144,8 +7095,13 @@
           </w:tcPr>
           <w:p>
             <w:r>
-              <w:t>As Expected</w:t>
-            </w:r>
+              <w:t xml:space="preserve">As </w:t>
+            </w:r>
+            <w:proofErr w:type="gramStart"/>
+            <w:r>
+              <w:t>Expected</w:t>
+            </w:r>
+            <w:proofErr w:type="gramEnd"/>
           </w:p>
         </w:tc>
         <w:tc>
@@ -6220,8 +7176,13 @@
           </w:tcPr>
           <w:p>
             <w:r>
-              <w:t>As Expected</w:t>
-            </w:r>
+              <w:t xml:space="preserve">As </w:t>
+            </w:r>
+            <w:proofErr w:type="gramStart"/>
+            <w:r>
+              <w:t>Expected</w:t>
+            </w:r>
+            <w:proofErr w:type="gramEnd"/>
           </w:p>
         </w:tc>
         <w:tc>
@@ -6284,8 +7245,13 @@
           </w:tcPr>
           <w:p>
             <w:r>
-              <w:t>As expected</w:t>
-            </w:r>
+              <w:t xml:space="preserve">As </w:t>
+            </w:r>
+            <w:proofErr w:type="gramStart"/>
+            <w:r>
+              <w:t>expected</w:t>
+            </w:r>
+            <w:proofErr w:type="gramEnd"/>
           </w:p>
         </w:tc>
         <w:tc>
@@ -6348,8 +7314,13 @@
           </w:tcPr>
           <w:p>
             <w:r>
-              <w:t>As expected</w:t>
-            </w:r>
+              <w:t xml:space="preserve">As </w:t>
+            </w:r>
+            <w:proofErr w:type="gramStart"/>
+            <w:r>
+              <w:t>expected</w:t>
+            </w:r>
+            <w:proofErr w:type="gramEnd"/>
           </w:p>
         </w:tc>
         <w:tc>
@@ -6415,8 +7386,13 @@
           </w:tcPr>
           <w:p>
             <w:r>
-              <w:t>As expected</w:t>
-            </w:r>
+              <w:t xml:space="preserve">As </w:t>
+            </w:r>
+            <w:proofErr w:type="gramStart"/>
+            <w:r>
+              <w:t>expected</w:t>
+            </w:r>
+            <w:proofErr w:type="gramEnd"/>
           </w:p>
         </w:tc>
         <w:tc>
@@ -6494,8 +7470,13 @@
           </w:tcPr>
           <w:p>
             <w:r>
-              <w:t>As expected</w:t>
-            </w:r>
+              <w:t xml:space="preserve">As </w:t>
+            </w:r>
+            <w:proofErr w:type="gramStart"/>
+            <w:r>
+              <w:t>expected</w:t>
+            </w:r>
+            <w:proofErr w:type="gramEnd"/>
           </w:p>
         </w:tc>
         <w:tc>
@@ -6621,8 +7602,21 @@
           <w:szCs w:val="28"/>
         </w:rPr>
         <w:lastRenderedPageBreak/>
-        <w:t>Edit order item dialog</w:t>
-      </w:r>
+        <w:t xml:space="preserve">Edit order item </w:t>
+      </w:r>
+      <w:proofErr w:type="gramStart"/>
+      <w:r>
+        <w:rPr>
+          <w:rStyle w:val="normaltextrun"/>
+          <w:rFonts w:ascii="Calibri" w:hAnsi="Calibri" w:cs="Calibri"/>
+          <w:b/>
+          <w:bCs/>
+          <w:sz w:val="28"/>
+          <w:szCs w:val="28"/>
+        </w:rPr>
+        <w:t>dialog</w:t>
+      </w:r>
+      <w:proofErr w:type="gramEnd"/>
     </w:p>
     <w:p>
       <w:pPr>
@@ -6855,8 +7849,13 @@
           </w:tcPr>
           <w:p>
             <w:r>
-              <w:t>As expected</w:t>
-            </w:r>
+              <w:t xml:space="preserve">As </w:t>
+            </w:r>
+            <w:proofErr w:type="gramStart"/>
+            <w:r>
+              <w:t>expected</w:t>
+            </w:r>
+            <w:proofErr w:type="gramEnd"/>
           </w:p>
         </w:tc>
         <w:tc>
@@ -6922,8 +7921,13 @@
           </w:tcPr>
           <w:p>
             <w:r>
-              <w:t>As expected</w:t>
-            </w:r>
+              <w:t xml:space="preserve">As </w:t>
+            </w:r>
+            <w:proofErr w:type="gramStart"/>
+            <w:r>
+              <w:t>expected</w:t>
+            </w:r>
+            <w:proofErr w:type="gramEnd"/>
           </w:p>
         </w:tc>
         <w:tc>
@@ -6983,8 +7987,13 @@
           </w:tcPr>
           <w:p>
             <w:r>
-              <w:t>As expected</w:t>
-            </w:r>
+              <w:t xml:space="preserve">As </w:t>
+            </w:r>
+            <w:proofErr w:type="gramStart"/>
+            <w:r>
+              <w:t>expected</w:t>
+            </w:r>
+            <w:proofErr w:type="gramEnd"/>
           </w:p>
         </w:tc>
         <w:tc>
@@ -6997,7 +8006,11 @@
           <w:tcPr>
             <w:tcW w:w="1030" w:type="dxa"/>
           </w:tcPr>
-          <w:p/>
+          <w:p>
+            <w:r>
+              <w:t>Pass</w:t>
+            </w:r>
+          </w:p>
         </w:tc>
       </w:tr>
       <w:tr>
@@ -7043,8 +8056,13 @@
           </w:tcPr>
           <w:p>
             <w:r>
-              <w:t>As Expected</w:t>
-            </w:r>
+              <w:t xml:space="preserve">As </w:t>
+            </w:r>
+            <w:proofErr w:type="gramStart"/>
+            <w:r>
+              <w:t>Expected</w:t>
+            </w:r>
+            <w:proofErr w:type="gramEnd"/>
           </w:p>
         </w:tc>
         <w:tc>
@@ -7107,8 +8125,13 @@
           </w:tcPr>
           <w:p>
             <w:r>
-              <w:t>As expected</w:t>
-            </w:r>
+              <w:t xml:space="preserve">As </w:t>
+            </w:r>
+            <w:proofErr w:type="gramStart"/>
+            <w:r>
+              <w:t>expected</w:t>
+            </w:r>
+            <w:proofErr w:type="gramEnd"/>
           </w:p>
         </w:tc>
         <w:tc>
@@ -7168,8 +8191,13 @@
           </w:tcPr>
           <w:p>
             <w:r>
-              <w:t>As expected</w:t>
-            </w:r>
+              <w:t xml:space="preserve">As </w:t>
+            </w:r>
+            <w:proofErr w:type="gramStart"/>
+            <w:r>
+              <w:t>expected</w:t>
+            </w:r>
+            <w:proofErr w:type="gramEnd"/>
           </w:p>
         </w:tc>
         <w:tc>
@@ -7232,8 +8260,13 @@
           </w:tcPr>
           <w:p>
             <w:r>
-              <w:t>As expected</w:t>
-            </w:r>
+              <w:t xml:space="preserve">As </w:t>
+            </w:r>
+            <w:proofErr w:type="gramStart"/>
+            <w:r>
+              <w:t>expected</w:t>
+            </w:r>
+            <w:proofErr w:type="gramEnd"/>
           </w:p>
         </w:tc>
         <w:tc>
@@ -7564,8 +8597,13 @@
           </w:tcPr>
           <w:p>
             <w:r>
-              <w:t>As expected</w:t>
-            </w:r>
+              <w:t xml:space="preserve">As </w:t>
+            </w:r>
+            <w:proofErr w:type="gramStart"/>
+            <w:r>
+              <w:t>expected</w:t>
+            </w:r>
+            <w:proofErr w:type="gramEnd"/>
           </w:p>
         </w:tc>
         <w:tc>
@@ -7625,8 +8663,13 @@
           </w:tcPr>
           <w:p>
             <w:r>
-              <w:t>As expected</w:t>
-            </w:r>
+              <w:t xml:space="preserve">As </w:t>
+            </w:r>
+            <w:proofErr w:type="gramStart"/>
+            <w:r>
+              <w:t>expected</w:t>
+            </w:r>
+            <w:proofErr w:type="gramEnd"/>
           </w:p>
         </w:tc>
         <w:tc>
@@ -7689,8 +8732,13 @@
           </w:tcPr>
           <w:p>
             <w:r>
-              <w:t>As expected</w:t>
-            </w:r>
+              <w:t xml:space="preserve">As </w:t>
+            </w:r>
+            <w:proofErr w:type="gramStart"/>
+            <w:r>
+              <w:t>expected</w:t>
+            </w:r>
+            <w:proofErr w:type="gramEnd"/>
           </w:p>
         </w:tc>
         <w:tc>
@@ -7703,7 +8751,11 @@
           <w:tcPr>
             <w:tcW w:w="1030" w:type="dxa"/>
           </w:tcPr>
-          <w:p/>
+          <w:p>
+            <w:r>
+              <w:t>Pass</w:t>
+            </w:r>
+          </w:p>
         </w:tc>
       </w:tr>
       <w:tr>
@@ -7752,8 +8804,13 @@
           </w:tcPr>
           <w:p>
             <w:r>
-              <w:t>As Expected</w:t>
-            </w:r>
+              <w:t xml:space="preserve">As </w:t>
+            </w:r>
+            <w:proofErr w:type="gramStart"/>
+            <w:r>
+              <w:t>Expected</w:t>
+            </w:r>
+            <w:proofErr w:type="gramEnd"/>
           </w:p>
         </w:tc>
         <w:tc>
@@ -7880,8 +8937,13 @@
           </w:tcPr>
           <w:p>
             <w:r>
-              <w:t>As expected</w:t>
-            </w:r>
+              <w:t xml:space="preserve">As </w:t>
+            </w:r>
+            <w:proofErr w:type="gramStart"/>
+            <w:r>
+              <w:t>expected</w:t>
+            </w:r>
+            <w:proofErr w:type="gramEnd"/>
           </w:p>
         </w:tc>
         <w:tc>
@@ -8259,17 +9321,7 @@
           <w:sz w:val="32"/>
           <w:szCs w:val="32"/>
         </w:rPr>
-        <w:t>Source code</w:t>
-      </w:r>
-      <w:r>
-        <w:rPr>
-          <w:rStyle w:val="normaltextrun"/>
-          <w:rFonts w:ascii="Calibri Light" w:hAnsi="Calibri Light" w:cs="Calibri Light"/>
-          <w:color w:val="374C80"/>
-          <w:sz w:val="32"/>
-          <w:szCs w:val="32"/>
-        </w:rPr>
-        <w:t xml:space="preserve"> and </w:t>
+        <w:t xml:space="preserve">Source code and </w:t>
       </w:r>
       <w:r>
         <w:rPr>
@@ -8323,16 +9375,7 @@
           <w:sz w:val="22"/>
           <w:szCs w:val="22"/>
         </w:rPr>
-        <w:t xml:space="preserve">Minimum </w:t>
-      </w:r>
-      <w:r>
-        <w:rPr>
-          <w:rStyle w:val="normaltextrun"/>
-          <w:rFonts w:ascii="Calibri" w:hAnsi="Calibri" w:cs="Calibri"/>
-          <w:sz w:val="22"/>
-          <w:szCs w:val="22"/>
-        </w:rPr>
-        <w:t>Requirements:</w:t>
+        <w:t>Minimum Requirements:</w:t>
       </w:r>
       <w:r>
         <w:rPr>
@@ -8400,25 +9443,7 @@
           <w:sz w:val="22"/>
           <w:szCs w:val="22"/>
         </w:rPr>
-        <w:t xml:space="preserve">Java </w:t>
-      </w:r>
-      <w:r>
-        <w:rPr>
-          <w:rStyle w:val="normaltextrun"/>
-          <w:rFonts w:ascii="Calibri" w:hAnsi="Calibri" w:cs="Calibri"/>
-          <w:sz w:val="22"/>
-          <w:szCs w:val="22"/>
-        </w:rPr>
-        <w:t>J</w:t>
-      </w:r>
-      <w:r>
-        <w:rPr>
-          <w:rStyle w:val="normaltextrun"/>
-          <w:rFonts w:ascii="Calibri" w:hAnsi="Calibri" w:cs="Calibri"/>
-          <w:sz w:val="22"/>
-          <w:szCs w:val="22"/>
-        </w:rPr>
-        <w:t>DK v2</w:t>
+        <w:t>Java JDK v2</w:t>
       </w:r>
       <w:r>
         <w:rPr>
@@ -8482,49 +9507,28 @@
           <w:sz w:val="22"/>
           <w:szCs w:val="22"/>
         </w:rPr>
-        <w:t>code and pre-built JAR file can be downloaded from GitHub.</w:t>
-      </w:r>
-    </w:p>
-    <w:p>
-      <w:pPr>
-        <w:pStyle w:val="paragraph"/>
-        <w:spacing w:before="0" w:beforeAutospacing="0" w:after="0" w:afterAutospacing="0"/>
-        <w:textAlignment w:val="baseline"/>
-        <w:rPr>
-          <w:rStyle w:val="normaltextrun"/>
-          <w:rFonts w:ascii="Calibri" w:hAnsi="Calibri" w:cs="Calibri"/>
-          <w:sz w:val="22"/>
-          <w:szCs w:val="22"/>
-        </w:rPr>
-      </w:pPr>
-    </w:p>
-    <w:p>
-      <w:pPr>
-        <w:pStyle w:val="paragraph"/>
-        <w:spacing w:before="0" w:beforeAutospacing="0" w:after="0" w:afterAutospacing="0"/>
-        <w:textAlignment w:val="baseline"/>
-        <w:rPr>
-          <w:rStyle w:val="normaltextrun"/>
-          <w:rFonts w:ascii="Calibri" w:hAnsi="Calibri" w:cs="Calibri"/>
-          <w:color w:val="4472C4" w:themeColor="accent1"/>
-          <w:sz w:val="22"/>
-          <w:szCs w:val="22"/>
-          <w:u w:val="single"/>
-        </w:rPr>
-      </w:pPr>
+        <w:t xml:space="preserve">code and pre-built JAR file can be downloaded from </w:t>
+      </w:r>
       <w:hyperlink r:id="rId11" w:history="1">
         <w:r>
           <w:rPr>
-            <w:rStyle w:val="normaltextrun"/>
+            <w:rStyle w:val="Hyperlink"/>
             <w:rFonts w:ascii="Calibri" w:hAnsi="Calibri" w:cs="Calibri"/>
-            <w:color w:val="4472C4" w:themeColor="accent1"/>
             <w:sz w:val="22"/>
             <w:szCs w:val="22"/>
-            <w:u w:val="single"/>
           </w:rPr>
-          <w:t>https://github.com/30199836/Table5/releases</w:t>
+          <w:t>GitHub</w:t>
         </w:r>
       </w:hyperlink>
+      <w:r>
+        <w:rPr>
+          <w:rStyle w:val="normaltextrun"/>
+          <w:rFonts w:ascii="Calibri" w:hAnsi="Calibri" w:cs="Calibri"/>
+          <w:sz w:val="22"/>
+          <w:szCs w:val="22"/>
+        </w:rPr>
+        <w:t>.</w:t>
+      </w:r>
     </w:p>
     <w:p>
       <w:pPr>
@@ -8965,9 +9969,10 @@
         <w:textAlignment w:val="baseline"/>
         <w:rPr>
           <w:rStyle w:val="normaltextrun"/>
-          <w:rFonts w:ascii="Calibri" w:hAnsi="Calibri" w:cs="Calibri"/>
-          <w:sz w:val="22"/>
-          <w:szCs w:val="22"/>
+          <w:rFonts w:ascii="Calibri Light" w:hAnsi="Calibri Light" w:cs="Calibri Light"/>
+          <w:color w:val="374C80"/>
+          <w:sz w:val="32"/>
+          <w:szCs w:val="32"/>
         </w:rPr>
       </w:pPr>
     </w:p>
@@ -9536,6 +10541,264 @@
     </w:lvl>
   </w:abstractNum>
   <w:abstractNum w:abstractNumId="1" w15:restartNumberingAfterBreak="0">
+    <w:nsid w:val="0E644D86"/>
+    <w:multiLevelType w:val="hybridMultilevel"/>
+    <w:tmpl w:val="85C42730"/>
+    <w:lvl w:ilvl="0" w:tplc="FFFFFFFF">
+      <w:start w:val="1"/>
+      <w:numFmt w:val="decimal"/>
+      <w:lvlText w:val="%1."/>
+      <w:lvlJc w:val="left"/>
+      <w:pPr>
+        <w:ind w:left="720" w:hanging="360"/>
+      </w:pPr>
+    </w:lvl>
+    <w:lvl w:ilvl="1" w:tplc="08090019" w:tentative="1">
+      <w:start w:val="1"/>
+      <w:numFmt w:val="lowerLetter"/>
+      <w:lvlText w:val="%2."/>
+      <w:lvlJc w:val="left"/>
+      <w:pPr>
+        <w:ind w:left="1440" w:hanging="360"/>
+      </w:pPr>
+    </w:lvl>
+    <w:lvl w:ilvl="2" w:tplc="0809001B" w:tentative="1">
+      <w:start w:val="1"/>
+      <w:numFmt w:val="lowerRoman"/>
+      <w:lvlText w:val="%3."/>
+      <w:lvlJc w:val="right"/>
+      <w:pPr>
+        <w:ind w:left="2160" w:hanging="180"/>
+      </w:pPr>
+    </w:lvl>
+    <w:lvl w:ilvl="3" w:tplc="0809000F" w:tentative="1">
+      <w:start w:val="1"/>
+      <w:numFmt w:val="decimal"/>
+      <w:lvlText w:val="%4."/>
+      <w:lvlJc w:val="left"/>
+      <w:pPr>
+        <w:ind w:left="2880" w:hanging="360"/>
+      </w:pPr>
+    </w:lvl>
+    <w:lvl w:ilvl="4" w:tplc="08090019" w:tentative="1">
+      <w:start w:val="1"/>
+      <w:numFmt w:val="lowerLetter"/>
+      <w:lvlText w:val="%5."/>
+      <w:lvlJc w:val="left"/>
+      <w:pPr>
+        <w:ind w:left="3600" w:hanging="360"/>
+      </w:pPr>
+    </w:lvl>
+    <w:lvl w:ilvl="5" w:tplc="0809001B" w:tentative="1">
+      <w:start w:val="1"/>
+      <w:numFmt w:val="lowerRoman"/>
+      <w:lvlText w:val="%6."/>
+      <w:lvlJc w:val="right"/>
+      <w:pPr>
+        <w:ind w:left="4320" w:hanging="180"/>
+      </w:pPr>
+    </w:lvl>
+    <w:lvl w:ilvl="6" w:tplc="0809000F" w:tentative="1">
+      <w:start w:val="1"/>
+      <w:numFmt w:val="decimal"/>
+      <w:lvlText w:val="%7."/>
+      <w:lvlJc w:val="left"/>
+      <w:pPr>
+        <w:ind w:left="5040" w:hanging="360"/>
+      </w:pPr>
+    </w:lvl>
+    <w:lvl w:ilvl="7" w:tplc="08090019" w:tentative="1">
+      <w:start w:val="1"/>
+      <w:numFmt w:val="lowerLetter"/>
+      <w:lvlText w:val="%8."/>
+      <w:lvlJc w:val="left"/>
+      <w:pPr>
+        <w:ind w:left="5760" w:hanging="360"/>
+      </w:pPr>
+    </w:lvl>
+    <w:lvl w:ilvl="8" w:tplc="0809001B" w:tentative="1">
+      <w:start w:val="1"/>
+      <w:numFmt w:val="lowerRoman"/>
+      <w:lvlText w:val="%9."/>
+      <w:lvlJc w:val="right"/>
+      <w:pPr>
+        <w:ind w:left="6480" w:hanging="180"/>
+      </w:pPr>
+    </w:lvl>
+  </w:abstractNum>
+  <w:abstractNum w:abstractNumId="2" w15:restartNumberingAfterBreak="0">
+    <w:nsid w:val="152563B3"/>
+    <w:multiLevelType w:val="hybridMultilevel"/>
+    <w:tmpl w:val="2EECA1F4"/>
+    <w:lvl w:ilvl="0" w:tplc="FFFFFFFF">
+      <w:start w:val="1"/>
+      <w:numFmt w:val="decimal"/>
+      <w:lvlText w:val="%1."/>
+      <w:lvlJc w:val="left"/>
+      <w:pPr>
+        <w:ind w:left="720" w:hanging="360"/>
+      </w:pPr>
+    </w:lvl>
+    <w:lvl w:ilvl="1" w:tplc="FFFFFFFF" w:tentative="1">
+      <w:start w:val="1"/>
+      <w:numFmt w:val="lowerLetter"/>
+      <w:lvlText w:val="%2."/>
+      <w:lvlJc w:val="left"/>
+      <w:pPr>
+        <w:ind w:left="1440" w:hanging="360"/>
+      </w:pPr>
+    </w:lvl>
+    <w:lvl w:ilvl="2" w:tplc="FFFFFFFF" w:tentative="1">
+      <w:start w:val="1"/>
+      <w:numFmt w:val="lowerRoman"/>
+      <w:lvlText w:val="%3."/>
+      <w:lvlJc w:val="right"/>
+      <w:pPr>
+        <w:ind w:left="2160" w:hanging="180"/>
+      </w:pPr>
+    </w:lvl>
+    <w:lvl w:ilvl="3" w:tplc="FFFFFFFF" w:tentative="1">
+      <w:start w:val="1"/>
+      <w:numFmt w:val="decimal"/>
+      <w:lvlText w:val="%4."/>
+      <w:lvlJc w:val="left"/>
+      <w:pPr>
+        <w:ind w:left="2880" w:hanging="360"/>
+      </w:pPr>
+    </w:lvl>
+    <w:lvl w:ilvl="4" w:tplc="FFFFFFFF" w:tentative="1">
+      <w:start w:val="1"/>
+      <w:numFmt w:val="lowerLetter"/>
+      <w:lvlText w:val="%5."/>
+      <w:lvlJc w:val="left"/>
+      <w:pPr>
+        <w:ind w:left="3600" w:hanging="360"/>
+      </w:pPr>
+    </w:lvl>
+    <w:lvl w:ilvl="5" w:tplc="FFFFFFFF" w:tentative="1">
+      <w:start w:val="1"/>
+      <w:numFmt w:val="lowerRoman"/>
+      <w:lvlText w:val="%6."/>
+      <w:lvlJc w:val="right"/>
+      <w:pPr>
+        <w:ind w:left="4320" w:hanging="180"/>
+      </w:pPr>
+    </w:lvl>
+    <w:lvl w:ilvl="6" w:tplc="FFFFFFFF" w:tentative="1">
+      <w:start w:val="1"/>
+      <w:numFmt w:val="decimal"/>
+      <w:lvlText w:val="%7."/>
+      <w:lvlJc w:val="left"/>
+      <w:pPr>
+        <w:ind w:left="5040" w:hanging="360"/>
+      </w:pPr>
+    </w:lvl>
+    <w:lvl w:ilvl="7" w:tplc="FFFFFFFF" w:tentative="1">
+      <w:start w:val="1"/>
+      <w:numFmt w:val="lowerLetter"/>
+      <w:lvlText w:val="%8."/>
+      <w:lvlJc w:val="left"/>
+      <w:pPr>
+        <w:ind w:left="5760" w:hanging="360"/>
+      </w:pPr>
+    </w:lvl>
+    <w:lvl w:ilvl="8" w:tplc="FFFFFFFF" w:tentative="1">
+      <w:start w:val="1"/>
+      <w:numFmt w:val="lowerRoman"/>
+      <w:lvlText w:val="%9."/>
+      <w:lvlJc w:val="right"/>
+      <w:pPr>
+        <w:ind w:left="6480" w:hanging="180"/>
+      </w:pPr>
+    </w:lvl>
+  </w:abstractNum>
+  <w:abstractNum w:abstractNumId="3" w15:restartNumberingAfterBreak="0">
+    <w:nsid w:val="2BB0273B"/>
+    <w:multiLevelType w:val="hybridMultilevel"/>
+    <w:tmpl w:val="A692BBFE"/>
+    <w:lvl w:ilvl="0" w:tplc="0809000F">
+      <w:start w:val="1"/>
+      <w:numFmt w:val="decimal"/>
+      <w:lvlText w:val="%1."/>
+      <w:lvlJc w:val="left"/>
+      <w:pPr>
+        <w:ind w:left="720" w:hanging="360"/>
+      </w:pPr>
+    </w:lvl>
+    <w:lvl w:ilvl="1" w:tplc="08090019" w:tentative="1">
+      <w:start w:val="1"/>
+      <w:numFmt w:val="lowerLetter"/>
+      <w:lvlText w:val="%2."/>
+      <w:lvlJc w:val="left"/>
+      <w:pPr>
+        <w:ind w:left="1440" w:hanging="360"/>
+      </w:pPr>
+    </w:lvl>
+    <w:lvl w:ilvl="2" w:tplc="0809001B" w:tentative="1">
+      <w:start w:val="1"/>
+      <w:numFmt w:val="lowerRoman"/>
+      <w:lvlText w:val="%3."/>
+      <w:lvlJc w:val="right"/>
+      <w:pPr>
+        <w:ind w:left="2160" w:hanging="180"/>
+      </w:pPr>
+    </w:lvl>
+    <w:lvl w:ilvl="3" w:tplc="0809000F" w:tentative="1">
+      <w:start w:val="1"/>
+      <w:numFmt w:val="decimal"/>
+      <w:lvlText w:val="%4."/>
+      <w:lvlJc w:val="left"/>
+      <w:pPr>
+        <w:ind w:left="2880" w:hanging="360"/>
+      </w:pPr>
+    </w:lvl>
+    <w:lvl w:ilvl="4" w:tplc="08090019" w:tentative="1">
+      <w:start w:val="1"/>
+      <w:numFmt w:val="lowerLetter"/>
+      <w:lvlText w:val="%5."/>
+      <w:lvlJc w:val="left"/>
+      <w:pPr>
+        <w:ind w:left="3600" w:hanging="360"/>
+      </w:pPr>
+    </w:lvl>
+    <w:lvl w:ilvl="5" w:tplc="0809001B" w:tentative="1">
+      <w:start w:val="1"/>
+      <w:numFmt w:val="lowerRoman"/>
+      <w:lvlText w:val="%6."/>
+      <w:lvlJc w:val="right"/>
+      <w:pPr>
+        <w:ind w:left="4320" w:hanging="180"/>
+      </w:pPr>
+    </w:lvl>
+    <w:lvl w:ilvl="6" w:tplc="0809000F" w:tentative="1">
+      <w:start w:val="1"/>
+      <w:numFmt w:val="decimal"/>
+      <w:lvlText w:val="%7."/>
+      <w:lvlJc w:val="left"/>
+      <w:pPr>
+        <w:ind w:left="5040" w:hanging="360"/>
+      </w:pPr>
+    </w:lvl>
+    <w:lvl w:ilvl="7" w:tplc="08090019" w:tentative="1">
+      <w:start w:val="1"/>
+      <w:numFmt w:val="lowerLetter"/>
+      <w:lvlText w:val="%8."/>
+      <w:lvlJc w:val="left"/>
+      <w:pPr>
+        <w:ind w:left="5760" w:hanging="360"/>
+      </w:pPr>
+    </w:lvl>
+    <w:lvl w:ilvl="8" w:tplc="0809001B" w:tentative="1">
+      <w:start w:val="1"/>
+      <w:numFmt w:val="lowerRoman"/>
+      <w:lvlText w:val="%9."/>
+      <w:lvlJc w:val="right"/>
+      <w:pPr>
+        <w:ind w:left="6480" w:hanging="180"/>
+      </w:pPr>
+    </w:lvl>
+  </w:abstractNum>
+  <w:abstractNum w:abstractNumId="4" w15:restartNumberingAfterBreak="0">
     <w:nsid w:val="2E022C48"/>
     <w:multiLevelType w:val="hybridMultilevel"/>
     <w:tmpl w:val="5D6C5C10"/>
@@ -9648,11 +10911,483 @@
       </w:rPr>
     </w:lvl>
   </w:abstractNum>
+  <w:abstractNum w:abstractNumId="5" w15:restartNumberingAfterBreak="0">
+    <w:nsid w:val="347F1A3E"/>
+    <w:multiLevelType w:val="hybridMultilevel"/>
+    <w:tmpl w:val="A1EA3B70"/>
+    <w:lvl w:ilvl="0" w:tplc="08090001">
+      <w:start w:val="1"/>
+      <w:numFmt w:val="bullet"/>
+      <w:lvlText w:val=""/>
+      <w:lvlJc w:val="left"/>
+      <w:pPr>
+        <w:ind w:left="720" w:hanging="360"/>
+      </w:pPr>
+      <w:rPr>
+        <w:rFonts w:ascii="Symbol" w:hAnsi="Symbol" w:hint="default"/>
+      </w:rPr>
+    </w:lvl>
+    <w:lvl w:ilvl="1" w:tplc="08090003" w:tentative="1">
+      <w:start w:val="1"/>
+      <w:numFmt w:val="bullet"/>
+      <w:lvlText w:val="o"/>
+      <w:lvlJc w:val="left"/>
+      <w:pPr>
+        <w:ind w:left="1440" w:hanging="360"/>
+      </w:pPr>
+      <w:rPr>
+        <w:rFonts w:ascii="Courier New" w:hAnsi="Courier New" w:cs="Courier New" w:hint="default"/>
+      </w:rPr>
+    </w:lvl>
+    <w:lvl w:ilvl="2" w:tplc="08090005" w:tentative="1">
+      <w:start w:val="1"/>
+      <w:numFmt w:val="bullet"/>
+      <w:lvlText w:val=""/>
+      <w:lvlJc w:val="left"/>
+      <w:pPr>
+        <w:ind w:left="2160" w:hanging="360"/>
+      </w:pPr>
+      <w:rPr>
+        <w:rFonts w:ascii="Wingdings" w:hAnsi="Wingdings" w:hint="default"/>
+      </w:rPr>
+    </w:lvl>
+    <w:lvl w:ilvl="3" w:tplc="08090001" w:tentative="1">
+      <w:start w:val="1"/>
+      <w:numFmt w:val="bullet"/>
+      <w:lvlText w:val=""/>
+      <w:lvlJc w:val="left"/>
+      <w:pPr>
+        <w:ind w:left="2880" w:hanging="360"/>
+      </w:pPr>
+      <w:rPr>
+        <w:rFonts w:ascii="Symbol" w:hAnsi="Symbol" w:hint="default"/>
+      </w:rPr>
+    </w:lvl>
+    <w:lvl w:ilvl="4" w:tplc="08090003" w:tentative="1">
+      <w:start w:val="1"/>
+      <w:numFmt w:val="bullet"/>
+      <w:lvlText w:val="o"/>
+      <w:lvlJc w:val="left"/>
+      <w:pPr>
+        <w:ind w:left="3600" w:hanging="360"/>
+      </w:pPr>
+      <w:rPr>
+        <w:rFonts w:ascii="Courier New" w:hAnsi="Courier New" w:cs="Courier New" w:hint="default"/>
+      </w:rPr>
+    </w:lvl>
+    <w:lvl w:ilvl="5" w:tplc="08090005" w:tentative="1">
+      <w:start w:val="1"/>
+      <w:numFmt w:val="bullet"/>
+      <w:lvlText w:val=""/>
+      <w:lvlJc w:val="left"/>
+      <w:pPr>
+        <w:ind w:left="4320" w:hanging="360"/>
+      </w:pPr>
+      <w:rPr>
+        <w:rFonts w:ascii="Wingdings" w:hAnsi="Wingdings" w:hint="default"/>
+      </w:rPr>
+    </w:lvl>
+    <w:lvl w:ilvl="6" w:tplc="08090001" w:tentative="1">
+      <w:start w:val="1"/>
+      <w:numFmt w:val="bullet"/>
+      <w:lvlText w:val=""/>
+      <w:lvlJc w:val="left"/>
+      <w:pPr>
+        <w:ind w:left="5040" w:hanging="360"/>
+      </w:pPr>
+      <w:rPr>
+        <w:rFonts w:ascii="Symbol" w:hAnsi="Symbol" w:hint="default"/>
+      </w:rPr>
+    </w:lvl>
+    <w:lvl w:ilvl="7" w:tplc="08090003" w:tentative="1">
+      <w:start w:val="1"/>
+      <w:numFmt w:val="bullet"/>
+      <w:lvlText w:val="o"/>
+      <w:lvlJc w:val="left"/>
+      <w:pPr>
+        <w:ind w:left="5760" w:hanging="360"/>
+      </w:pPr>
+      <w:rPr>
+        <w:rFonts w:ascii="Courier New" w:hAnsi="Courier New" w:cs="Courier New" w:hint="default"/>
+      </w:rPr>
+    </w:lvl>
+    <w:lvl w:ilvl="8" w:tplc="08090005" w:tentative="1">
+      <w:start w:val="1"/>
+      <w:numFmt w:val="bullet"/>
+      <w:lvlText w:val=""/>
+      <w:lvlJc w:val="left"/>
+      <w:pPr>
+        <w:ind w:left="6480" w:hanging="360"/>
+      </w:pPr>
+      <w:rPr>
+        <w:rFonts w:ascii="Wingdings" w:hAnsi="Wingdings" w:hint="default"/>
+      </w:rPr>
+    </w:lvl>
+  </w:abstractNum>
+  <w:abstractNum w:abstractNumId="6" w15:restartNumberingAfterBreak="0">
+    <w:nsid w:val="454C3BC1"/>
+    <w:multiLevelType w:val="hybridMultilevel"/>
+    <w:tmpl w:val="9D289CE4"/>
+    <w:lvl w:ilvl="0" w:tplc="5FDE36B0">
+      <w:numFmt w:val="bullet"/>
+      <w:lvlText w:val="-"/>
+      <w:lvlJc w:val="left"/>
+      <w:pPr>
+        <w:ind w:left="720" w:hanging="360"/>
+      </w:pPr>
+      <w:rPr>
+        <w:rFonts w:ascii="Calibri" w:eastAsia="Times New Roman" w:hAnsi="Calibri" w:cs="Calibri" w:hint="default"/>
+      </w:rPr>
+    </w:lvl>
+    <w:lvl w:ilvl="1" w:tplc="08090003" w:tentative="1">
+      <w:start w:val="1"/>
+      <w:numFmt w:val="bullet"/>
+      <w:lvlText w:val="o"/>
+      <w:lvlJc w:val="left"/>
+      <w:pPr>
+        <w:ind w:left="1440" w:hanging="360"/>
+      </w:pPr>
+      <w:rPr>
+        <w:rFonts w:ascii="Courier New" w:hAnsi="Courier New" w:cs="Courier New" w:hint="default"/>
+      </w:rPr>
+    </w:lvl>
+    <w:lvl w:ilvl="2" w:tplc="08090005" w:tentative="1">
+      <w:start w:val="1"/>
+      <w:numFmt w:val="bullet"/>
+      <w:lvlText w:val=""/>
+      <w:lvlJc w:val="left"/>
+      <w:pPr>
+        <w:ind w:left="2160" w:hanging="360"/>
+      </w:pPr>
+      <w:rPr>
+        <w:rFonts w:ascii="Wingdings" w:hAnsi="Wingdings" w:hint="default"/>
+      </w:rPr>
+    </w:lvl>
+    <w:lvl w:ilvl="3" w:tplc="08090001" w:tentative="1">
+      <w:start w:val="1"/>
+      <w:numFmt w:val="bullet"/>
+      <w:lvlText w:val=""/>
+      <w:lvlJc w:val="left"/>
+      <w:pPr>
+        <w:ind w:left="2880" w:hanging="360"/>
+      </w:pPr>
+      <w:rPr>
+        <w:rFonts w:ascii="Symbol" w:hAnsi="Symbol" w:hint="default"/>
+      </w:rPr>
+    </w:lvl>
+    <w:lvl w:ilvl="4" w:tplc="08090003" w:tentative="1">
+      <w:start w:val="1"/>
+      <w:numFmt w:val="bullet"/>
+      <w:lvlText w:val="o"/>
+      <w:lvlJc w:val="left"/>
+      <w:pPr>
+        <w:ind w:left="3600" w:hanging="360"/>
+      </w:pPr>
+      <w:rPr>
+        <w:rFonts w:ascii="Courier New" w:hAnsi="Courier New" w:cs="Courier New" w:hint="default"/>
+      </w:rPr>
+    </w:lvl>
+    <w:lvl w:ilvl="5" w:tplc="08090005" w:tentative="1">
+      <w:start w:val="1"/>
+      <w:numFmt w:val="bullet"/>
+      <w:lvlText w:val=""/>
+      <w:lvlJc w:val="left"/>
+      <w:pPr>
+        <w:ind w:left="4320" w:hanging="360"/>
+      </w:pPr>
+      <w:rPr>
+        <w:rFonts w:ascii="Wingdings" w:hAnsi="Wingdings" w:hint="default"/>
+      </w:rPr>
+    </w:lvl>
+    <w:lvl w:ilvl="6" w:tplc="08090001" w:tentative="1">
+      <w:start w:val="1"/>
+      <w:numFmt w:val="bullet"/>
+      <w:lvlText w:val=""/>
+      <w:lvlJc w:val="left"/>
+      <w:pPr>
+        <w:ind w:left="5040" w:hanging="360"/>
+      </w:pPr>
+      <w:rPr>
+        <w:rFonts w:ascii="Symbol" w:hAnsi="Symbol" w:hint="default"/>
+      </w:rPr>
+    </w:lvl>
+    <w:lvl w:ilvl="7" w:tplc="08090003" w:tentative="1">
+      <w:start w:val="1"/>
+      <w:numFmt w:val="bullet"/>
+      <w:lvlText w:val="o"/>
+      <w:lvlJc w:val="left"/>
+      <w:pPr>
+        <w:ind w:left="5760" w:hanging="360"/>
+      </w:pPr>
+      <w:rPr>
+        <w:rFonts w:ascii="Courier New" w:hAnsi="Courier New" w:cs="Courier New" w:hint="default"/>
+      </w:rPr>
+    </w:lvl>
+    <w:lvl w:ilvl="8" w:tplc="08090005" w:tentative="1">
+      <w:start w:val="1"/>
+      <w:numFmt w:val="bullet"/>
+      <w:lvlText w:val=""/>
+      <w:lvlJc w:val="left"/>
+      <w:pPr>
+        <w:ind w:left="6480" w:hanging="360"/>
+      </w:pPr>
+      <w:rPr>
+        <w:rFonts w:ascii="Wingdings" w:hAnsi="Wingdings" w:hint="default"/>
+      </w:rPr>
+    </w:lvl>
+  </w:abstractNum>
+  <w:abstractNum w:abstractNumId="7" w15:restartNumberingAfterBreak="0">
+    <w:nsid w:val="5BB4414E"/>
+    <w:multiLevelType w:val="hybridMultilevel"/>
+    <w:tmpl w:val="04A6910E"/>
+    <w:lvl w:ilvl="0" w:tplc="08090001">
+      <w:start w:val="1"/>
+      <w:numFmt w:val="bullet"/>
+      <w:lvlText w:val=""/>
+      <w:lvlJc w:val="left"/>
+      <w:pPr>
+        <w:ind w:left="720" w:hanging="360"/>
+      </w:pPr>
+      <w:rPr>
+        <w:rFonts w:ascii="Symbol" w:hAnsi="Symbol" w:hint="default"/>
+      </w:rPr>
+    </w:lvl>
+    <w:lvl w:ilvl="1" w:tplc="08090003" w:tentative="1">
+      <w:start w:val="1"/>
+      <w:numFmt w:val="bullet"/>
+      <w:lvlText w:val="o"/>
+      <w:lvlJc w:val="left"/>
+      <w:pPr>
+        <w:ind w:left="1440" w:hanging="360"/>
+      </w:pPr>
+      <w:rPr>
+        <w:rFonts w:ascii="Courier New" w:hAnsi="Courier New" w:cs="Courier New" w:hint="default"/>
+      </w:rPr>
+    </w:lvl>
+    <w:lvl w:ilvl="2" w:tplc="08090005" w:tentative="1">
+      <w:start w:val="1"/>
+      <w:numFmt w:val="bullet"/>
+      <w:lvlText w:val=""/>
+      <w:lvlJc w:val="left"/>
+      <w:pPr>
+        <w:ind w:left="2160" w:hanging="360"/>
+      </w:pPr>
+      <w:rPr>
+        <w:rFonts w:ascii="Wingdings" w:hAnsi="Wingdings" w:hint="default"/>
+      </w:rPr>
+    </w:lvl>
+    <w:lvl w:ilvl="3" w:tplc="08090001" w:tentative="1">
+      <w:start w:val="1"/>
+      <w:numFmt w:val="bullet"/>
+      <w:lvlText w:val=""/>
+      <w:lvlJc w:val="left"/>
+      <w:pPr>
+        <w:ind w:left="2880" w:hanging="360"/>
+      </w:pPr>
+      <w:rPr>
+        <w:rFonts w:ascii="Symbol" w:hAnsi="Symbol" w:hint="default"/>
+      </w:rPr>
+    </w:lvl>
+    <w:lvl w:ilvl="4" w:tplc="08090003" w:tentative="1">
+      <w:start w:val="1"/>
+      <w:numFmt w:val="bullet"/>
+      <w:lvlText w:val="o"/>
+      <w:lvlJc w:val="left"/>
+      <w:pPr>
+        <w:ind w:left="3600" w:hanging="360"/>
+      </w:pPr>
+      <w:rPr>
+        <w:rFonts w:ascii="Courier New" w:hAnsi="Courier New" w:cs="Courier New" w:hint="default"/>
+      </w:rPr>
+    </w:lvl>
+    <w:lvl w:ilvl="5" w:tplc="08090005" w:tentative="1">
+      <w:start w:val="1"/>
+      <w:numFmt w:val="bullet"/>
+      <w:lvlText w:val=""/>
+      <w:lvlJc w:val="left"/>
+      <w:pPr>
+        <w:ind w:left="4320" w:hanging="360"/>
+      </w:pPr>
+      <w:rPr>
+        <w:rFonts w:ascii="Wingdings" w:hAnsi="Wingdings" w:hint="default"/>
+      </w:rPr>
+    </w:lvl>
+    <w:lvl w:ilvl="6" w:tplc="08090001" w:tentative="1">
+      <w:start w:val="1"/>
+      <w:numFmt w:val="bullet"/>
+      <w:lvlText w:val=""/>
+      <w:lvlJc w:val="left"/>
+      <w:pPr>
+        <w:ind w:left="5040" w:hanging="360"/>
+      </w:pPr>
+      <w:rPr>
+        <w:rFonts w:ascii="Symbol" w:hAnsi="Symbol" w:hint="default"/>
+      </w:rPr>
+    </w:lvl>
+    <w:lvl w:ilvl="7" w:tplc="08090003" w:tentative="1">
+      <w:start w:val="1"/>
+      <w:numFmt w:val="bullet"/>
+      <w:lvlText w:val="o"/>
+      <w:lvlJc w:val="left"/>
+      <w:pPr>
+        <w:ind w:left="5760" w:hanging="360"/>
+      </w:pPr>
+      <w:rPr>
+        <w:rFonts w:ascii="Courier New" w:hAnsi="Courier New" w:cs="Courier New" w:hint="default"/>
+      </w:rPr>
+    </w:lvl>
+    <w:lvl w:ilvl="8" w:tplc="08090005" w:tentative="1">
+      <w:start w:val="1"/>
+      <w:numFmt w:val="bullet"/>
+      <w:lvlText w:val=""/>
+      <w:lvlJc w:val="left"/>
+      <w:pPr>
+        <w:ind w:left="6480" w:hanging="360"/>
+      </w:pPr>
+      <w:rPr>
+        <w:rFonts w:ascii="Wingdings" w:hAnsi="Wingdings" w:hint="default"/>
+      </w:rPr>
+    </w:lvl>
+  </w:abstractNum>
+  <w:abstractNum w:abstractNumId="8" w15:restartNumberingAfterBreak="0">
+    <w:nsid w:val="630E49BC"/>
+    <w:multiLevelType w:val="hybridMultilevel"/>
+    <w:tmpl w:val="FF227E62"/>
+    <w:lvl w:ilvl="0" w:tplc="08090001">
+      <w:start w:val="1"/>
+      <w:numFmt w:val="bullet"/>
+      <w:lvlText w:val=""/>
+      <w:lvlJc w:val="left"/>
+      <w:pPr>
+        <w:ind w:left="720" w:hanging="360"/>
+      </w:pPr>
+      <w:rPr>
+        <w:rFonts w:ascii="Symbol" w:hAnsi="Symbol" w:hint="default"/>
+      </w:rPr>
+    </w:lvl>
+    <w:lvl w:ilvl="1" w:tplc="08090003" w:tentative="1">
+      <w:start w:val="1"/>
+      <w:numFmt w:val="bullet"/>
+      <w:lvlText w:val="o"/>
+      <w:lvlJc w:val="left"/>
+      <w:pPr>
+        <w:ind w:left="1440" w:hanging="360"/>
+      </w:pPr>
+      <w:rPr>
+        <w:rFonts w:ascii="Courier New" w:hAnsi="Courier New" w:cs="Courier New" w:hint="default"/>
+      </w:rPr>
+    </w:lvl>
+    <w:lvl w:ilvl="2" w:tplc="08090005" w:tentative="1">
+      <w:start w:val="1"/>
+      <w:numFmt w:val="bullet"/>
+      <w:lvlText w:val=""/>
+      <w:lvlJc w:val="left"/>
+      <w:pPr>
+        <w:ind w:left="2160" w:hanging="360"/>
+      </w:pPr>
+      <w:rPr>
+        <w:rFonts w:ascii="Wingdings" w:hAnsi="Wingdings" w:hint="default"/>
+      </w:rPr>
+    </w:lvl>
+    <w:lvl w:ilvl="3" w:tplc="08090001" w:tentative="1">
+      <w:start w:val="1"/>
+      <w:numFmt w:val="bullet"/>
+      <w:lvlText w:val=""/>
+      <w:lvlJc w:val="left"/>
+      <w:pPr>
+        <w:ind w:left="2880" w:hanging="360"/>
+      </w:pPr>
+      <w:rPr>
+        <w:rFonts w:ascii="Symbol" w:hAnsi="Symbol" w:hint="default"/>
+      </w:rPr>
+    </w:lvl>
+    <w:lvl w:ilvl="4" w:tplc="08090003" w:tentative="1">
+      <w:start w:val="1"/>
+      <w:numFmt w:val="bullet"/>
+      <w:lvlText w:val="o"/>
+      <w:lvlJc w:val="left"/>
+      <w:pPr>
+        <w:ind w:left="3600" w:hanging="360"/>
+      </w:pPr>
+      <w:rPr>
+        <w:rFonts w:ascii="Courier New" w:hAnsi="Courier New" w:cs="Courier New" w:hint="default"/>
+      </w:rPr>
+    </w:lvl>
+    <w:lvl w:ilvl="5" w:tplc="08090005" w:tentative="1">
+      <w:start w:val="1"/>
+      <w:numFmt w:val="bullet"/>
+      <w:lvlText w:val=""/>
+      <w:lvlJc w:val="left"/>
+      <w:pPr>
+        <w:ind w:left="4320" w:hanging="360"/>
+      </w:pPr>
+      <w:rPr>
+        <w:rFonts w:ascii="Wingdings" w:hAnsi="Wingdings" w:hint="default"/>
+      </w:rPr>
+    </w:lvl>
+    <w:lvl w:ilvl="6" w:tplc="08090001" w:tentative="1">
+      <w:start w:val="1"/>
+      <w:numFmt w:val="bullet"/>
+      <w:lvlText w:val=""/>
+      <w:lvlJc w:val="left"/>
+      <w:pPr>
+        <w:ind w:left="5040" w:hanging="360"/>
+      </w:pPr>
+      <w:rPr>
+        <w:rFonts w:ascii="Symbol" w:hAnsi="Symbol" w:hint="default"/>
+      </w:rPr>
+    </w:lvl>
+    <w:lvl w:ilvl="7" w:tplc="08090003" w:tentative="1">
+      <w:start w:val="1"/>
+      <w:numFmt w:val="bullet"/>
+      <w:lvlText w:val="o"/>
+      <w:lvlJc w:val="left"/>
+      <w:pPr>
+        <w:ind w:left="5760" w:hanging="360"/>
+      </w:pPr>
+      <w:rPr>
+        <w:rFonts w:ascii="Courier New" w:hAnsi="Courier New" w:cs="Courier New" w:hint="default"/>
+      </w:rPr>
+    </w:lvl>
+    <w:lvl w:ilvl="8" w:tplc="08090005" w:tentative="1">
+      <w:start w:val="1"/>
+      <w:numFmt w:val="bullet"/>
+      <w:lvlText w:val=""/>
+      <w:lvlJc w:val="left"/>
+      <w:pPr>
+        <w:ind w:left="6480" w:hanging="360"/>
+      </w:pPr>
+      <w:rPr>
+        <w:rFonts w:ascii="Wingdings" w:hAnsi="Wingdings" w:hint="default"/>
+      </w:rPr>
+    </w:lvl>
+  </w:abstractNum>
   <w:num w:numId="1" w16cid:durableId="1024093629">
     <w:abstractNumId w:val="0"/>
   </w:num>
   <w:num w:numId="2" w16cid:durableId="1716274428">
+    <w:abstractNumId w:val="4"/>
+  </w:num>
+  <w:num w:numId="3" w16cid:durableId="977149825">
+    <w:abstractNumId w:val="7"/>
+  </w:num>
+  <w:num w:numId="4" w16cid:durableId="2123450763">
+    <w:abstractNumId w:val="6"/>
+  </w:num>
+  <w:num w:numId="5" w16cid:durableId="1383290152">
+    <w:abstractNumId w:val="3"/>
+  </w:num>
+  <w:num w:numId="6" w16cid:durableId="323048133">
+    <w:abstractNumId w:val="2"/>
+  </w:num>
+  <w:num w:numId="7" w16cid:durableId="2022660462">
     <w:abstractNumId w:val="1"/>
+  </w:num>
+  <w:num w:numId="8" w16cid:durableId="127210422">
+    <w:abstractNumId w:val="8"/>
+  </w:num>
+  <w:num w:numId="9" w16cid:durableId="351810697">
+    <w:abstractNumId w:val="5"/>
   </w:num>
 </w:numbering>
 </file>
@@ -10779,6 +12514,34 @@
       </w:tblBorders>
     </w:tblPr>
   </w:style>
+  <w:style w:type="paragraph" w:customStyle="1" w:styleId="Body">
+    <w:name w:val="Body"/>
+    <w:rsid w:val="0010691D"/>
+    <w:pPr>
+      <w:pBdr>
+        <w:top w:val="nil"/>
+        <w:left w:val="nil"/>
+        <w:bottom w:val="nil"/>
+        <w:right w:val="nil"/>
+        <w:between w:val="nil"/>
+        <w:bar w:val="nil"/>
+      </w:pBdr>
+      <w:spacing w:before="0" w:after="0" w:line="288" w:lineRule="auto"/>
+    </w:pPr>
+    <w:rPr>
+      <w:rFonts w:ascii="Graphik Light" w:eastAsia="Graphik Light" w:hAnsi="Graphik Light" w:cs="Graphik Light"/>
+      <w:color w:val="000000"/>
+      <w:sz w:val="22"/>
+      <w:szCs w:val="22"/>
+      <w:bdr w:val="nil"/>
+      <w:lang w:eastAsia="en-GB"/>
+      <w14:textOutline w14:w="0" w14:cap="flat" w14:cmpd="sng" w14:algn="ctr">
+        <w14:noFill/>
+        <w14:prstDash w14:val="solid"/>
+        <w14:bevel/>
+      </w14:textOutline>
+    </w:rPr>
+  </w:style>
 </w:styles>
 </file>
 

</xml_diff>